<commit_message>
Update from google doc
</commit_message>
<xml_diff>
--- a/import/raw-report.docx
+++ b/import/raw-report.docx
@@ -71,18 +71,46 @@
         <w:rPr>
           <w:rtl w:val="0"/>
         </w:rPr>
-        <w:t xml:space="preserve"> meet the highest verified standards of social and environmental performance, transparency, and account- ability. Posit measures its public benefit by utilizing the non-profit B Lab®’s “Impact Assessment”, a rigorous assessment of a company’s impact on its workers, customers, community, and environment.</w:t>
-      </w:r>
-    </w:p>
-    <w:p>
-      <w:pPr>
-        <w:rPr/>
-      </w:pPr>
-      <w:r>
-        <w:rPr>
-          <w:rtl w:val="0"/>
-        </w:rPr>
-        <w:t xml:space="preserve">In 2019, Posit (then RStudio) met the B Corporation certification requirements set by the B Lab. In 2023, our certification was renewed, and we are proud to share that our B Lab Impact Assessment score rose from 86.1 to 92.5 with this renewal. The B Lab certification process uses credible, comprehensive, transparent,and independent standards of social and environmental performance. Details of these assessments can be found at [web link].</w:t>
+        <w:t xml:space="preserve"> meet the highest verified standards of social and environmental performance, transparency, and account</w:t>
+      </w:r>
+      <w:del w:author="Joe Cheng" w:id="0" w:date="2024-04-03T17:07:08Z">
+        <w:r>
+          <w:rPr>
+            <w:rtl w:val="0"/>
+          </w:rPr>
+          <w:delText xml:space="preserve">- </w:delText>
+        </w:r>
+      </w:del>
+      <w:r>
+        <w:rPr>
+          <w:rtl w:val="0"/>
+        </w:rPr>
+        <w:t xml:space="preserve">ability. Posit measures its public benefit by utilizing the non-profit B Lab®’s “Impact Assessment”, a rigorous assessment of a company’s impact on its workers, customers, community, and environment.</w:t>
+      </w:r>
+    </w:p>
+    <w:p>
+      <w:pPr>
+        <w:rPr/>
+      </w:pPr>
+      <w:r>
+        <w:rPr>
+          <w:rtl w:val="0"/>
+        </w:rPr>
+        <w:t xml:space="preserve">In 2019, Posit (then RStudio) met the B Corporation certification requirements set by the B Lab. In 2023, our certification was renewed, and we are proud to share that our B Lab Impact Assessment score rose from 86.1 to 92.5 with this renewal. The B Lab certification process uses credible, comprehensive, transparent,</w:t>
+      </w:r>
+      <w:ins w:author="Joe Cheng" w:id="1" w:date="2024-04-03T17:07:26Z">
+        <w:r>
+          <w:rPr>
+            <w:rtl w:val="0"/>
+          </w:rPr>
+          <w:t xml:space="preserve"> </w:t>
+        </w:r>
+      </w:ins>
+      <w:r>
+        <w:rPr>
+          <w:rtl w:val="0"/>
+        </w:rPr>
+        <w:t xml:space="preserve">and independent standards of social and environmental performance. Details of these assessments can be found at [web link].</w:t>
       </w:r>
     </w:p>
     <w:p>

</xml_diff>

<commit_message>
Updates from google doc
</commit_message>
<xml_diff>
--- a/import/raw-report.docx
+++ b/import/raw-report.docx
@@ -173,7 +173,9 @@
             <w:u w:val="single"/>
             <w:rtl w:val="0"/>
           </w:rPr>
-          <w:t xml:space="preserve">may be found here</w:t>
+          <w:t xml:space="preserve">may be found </w:t>
+          <w:tab/>
+          <w:t xml:space="preserve">here</w:t>
         </w:r>
       </w:hyperlink>
       <w:r>
@@ -184,6 +186,8 @@
         <w:t xml:space="preserve">, and our 2021 report </w:t>
       </w:r>
       <w:commentRangeStart w:id="0"/>
+      <w:commentRangeStart w:id="1"/>
+      <w:commentRangeStart w:id="2"/>
       <w:r>
         <w:rPr>
           <w:color w:val="000000"/>
@@ -194,6 +198,14 @@
       <w:commentRangeEnd w:id="0"/>
       <w:r>
         <w:commentReference w:id="0"/>
+      </w:r>
+      <w:commentRangeEnd w:id="1"/>
+      <w:r>
+        <w:commentReference w:id="1"/>
+      </w:r>
+      <w:commentRangeEnd w:id="2"/>
+      <w:r>
+        <w:commentReference w:id="2"/>
       </w:r>
       <w:r>
         <w:rPr>
@@ -299,6 +311,7 @@
           <w:color w:val="000000"/>
         </w:rPr>
       </w:pPr>
+      <w:commentRangeStart w:id="3"/>
       <w:r>
         <w:rPr>
           <w:color w:val="000000"/>
@@ -306,57 +319,112 @@
         </w:rPr>
         <w:t xml:space="preserve">Together, Posit's open-source software and commercial software form a virtuous cycle. In most companies, a "customer" is someone who pays you. For us, the definition of a customer must include the open source community, with whom we exchange the currencies of attention, respect, and love. When we deliver value to our open source users, they will  likely bring our software into their professional environments, which opens up the possibility of commercial partnerships. To keep this cycle flowing, our open source developers must know and care about the integrations with proprietary solutions that matter to our enterprise customers. It also means that Posit's commercial teams consistently provide value to individuals who may never directly spend a dollar with us.</w:t>
       </w:r>
-    </w:p>
-    <w:p>
-      <w:pPr>
-        <w:rPr>
-          <w:color w:val="000000"/>
-        </w:rPr>
-      </w:pPr>
-      <w:r>
-        <w:rPr>
-          <w:color w:val="000000"/>
-          <w:rtl w:val="0"/>
-        </w:rPr>
-        <w:t xml:space="preserve">Posit’s approach is not typical. Traditionally, scientific and technical computing companies create exclusively proprietary software. While it can provide a robust foundation for investing in product development, proprietary software can also create excessive dependency that is not good for data science practitioners and the community. In contrast, Posit provides core productivity tools, packages, protocols, and file formats as open-source software so customers aren’t overly dependent on a single software vendor. Additionally, while our commercial products enhance the development and use of our open-source software, they are not fundamentally required for those without the need or the ability to pay for them.</w:t>
-      </w:r>
-    </w:p>
-    <w:p>
-      <w:pPr>
-        <w:rPr>
-          <w:color w:val="000000"/>
-        </w:rPr>
-      </w:pPr>
-      <w:r>
-        <w:rPr>
-          <w:color w:val="000000"/>
-          <w:rtl w:val="0"/>
-        </w:rPr>
-        <w:t xml:space="preserve">In 2023, Posit spent </w:t>
-      </w:r>
+      <w:commentRangeEnd w:id="3"/>
+      <w:r>
+        <w:commentReference w:id="3"/>
+      </w:r>
+      <w:r>
+        <w:rPr>
+          <w:rtl w:val="0"/>
+        </w:rPr>
+      </w:r>
+    </w:p>
+    <w:p>
+      <w:pPr>
+        <w:rPr>
+          <w:color w:val="000000"/>
+        </w:rPr>
+      </w:pPr>
+      <w:commentRangeStart w:id="4"/>
+      <w:r>
+        <w:rPr>
+          <w:color w:val="000000"/>
+          <w:rtl w:val="0"/>
+        </w:rPr>
+        <w:t xml:space="preserve">Posit’s approach is not typical. Traditionally</w:t>
+      </w:r>
+      <w:commentRangeEnd w:id="4"/>
+      <w:r>
+        <w:commentReference w:id="4"/>
+      </w:r>
+      <w:r>
+        <w:rPr>
+          <w:color w:val="000000"/>
+          <w:rtl w:val="0"/>
+        </w:rPr>
+        <w:t xml:space="preserve">, scientific and technical computing companies create exclusively proprietary software. While it can provide a robust foundation for investing in product development, proprietary software can also create excessive dependency that is not good for data science practitioners and the community. In contrast, Posit provides core productivity tools, packages, protocols, and file formats as open-source software so customers aren’t overly dependent on a single software vendor. Additionally, while our commercial products enhance the development and use of our open-source software, they are not fundamentally required for those without the need or the ability to pay for them.</w:t>
+      </w:r>
+    </w:p>
+    <w:p>
+      <w:pPr>
+        <w:rPr>
+          <w:color w:val="000000"/>
+        </w:rPr>
+      </w:pPr>
+      <w:r>
+        <w:rPr>
+          <w:color w:val="000000"/>
+          <w:rtl w:val="0"/>
+        </w:rPr>
+        <w:t xml:space="preserve">As of May 2024, Posit is spending </w:t>
+      </w:r>
+      <w:commentRangeStart w:id="5"/>
+      <w:commentRangeStart w:id="6"/>
+      <w:commentRangeStart w:id="7"/>
+      <w:commentRangeStart w:id="8"/>
+      <w:r>
+        <w:rPr>
+          <w:color w:val="000000"/>
+          <w:rtl w:val="0"/>
+        </w:rPr>
+        <w:t xml:space="preserve">~38</w:t>
+      </w:r>
+      <w:commentRangeEnd w:id="5"/>
+      <w:r>
+        <w:commentReference w:id="5"/>
+      </w:r>
+      <w:commentRangeEnd w:id="6"/>
+      <w:r>
+        <w:commentReference w:id="6"/>
+      </w:r>
+      <w:commentRangeEnd w:id="7"/>
+      <w:r>
+        <w:commentReference w:id="7"/>
+      </w:r>
+      <w:commentRangeEnd w:id="8"/>
+      <w:r>
+        <w:commentReference w:id="8"/>
+      </w:r>
+      <w:r>
+        <w:rPr>
+          <w:color w:val="000000"/>
+          <w:rtl w:val="0"/>
+        </w:rPr>
+        <w:t xml:space="preserve">% of its engineering resources on open-source software development, and is leading contributions to over </w:t>
+      </w:r>
+      <w:commentRangeStart w:id="9"/>
+      <w:commentRangeStart w:id="10"/>
+      <w:commentRangeStart w:id="11"/>
       <w:r>
         <w:rPr>
           <w:color w:val="000000"/>
           <w:highlight w:val="yellow"/>
           <w:rtl w:val="0"/>
         </w:rPr>
-        <w:t xml:space="preserve">[33%?]</w:t>
-      </w:r>
-      <w:r>
-        <w:rPr>
-          <w:color w:val="000000"/>
-          <w:rtl w:val="0"/>
-        </w:rPr>
-        <w:t xml:space="preserve"> of its engineering resources on open-source software development, and led contributions to over </w:t>
-      </w:r>
-      <w:r>
-        <w:rPr>
-          <w:color w:val="000000"/>
-          <w:highlight w:val="yellow"/>
-          <w:rtl w:val="0"/>
-        </w:rPr>
         <w:t xml:space="preserve">[xx] </w:t>
       </w:r>
+      <w:commentRangeEnd w:id="9"/>
+      <w:r>
+        <w:commentReference w:id="9"/>
+      </w:r>
+      <w:commentRangeEnd w:id="10"/>
+      <w:r>
+        <w:commentReference w:id="10"/>
+      </w:r>
+      <w:commentRangeEnd w:id="11"/>
+      <w:r>
+        <w:commentReference w:id="11"/>
+      </w:r>
       <w:r>
         <w:rPr>
           <w:color w:val="000000"/>
@@ -378,7 +446,43 @@
         </w:rPr>
         <w:t xml:space="preserve">, and ProseMirror, as well as dozens of smaller projects via the Open Source Collective or directly on Github. Additional information about our products and company contributions for the past two years can be found in our </w:t>
       </w:r>
-      <w:hyperlink r:id="rId10">
+      <w:del w:author="Joe Cheng" w:id="0" w:date="2024-05-13T16:52:36Z">
+        <w:commentRangeStart w:id="12"/>
+        <w:r>
+          <w:fldChar w:fldCharType="begin"/>
+        </w:r>
+        <w:r>
+          <w:delInstrText xml:space="preserve">HYPERLINK "https://posit.co/blog/2023-posit-year-in-review/#:~:text=Posit%20Package%20Manager&amp;text=This%20year%2C%20Package%20Manager%20enabled,R%20Application%20Network%20(MRAN)."</w:delInstrText>
+        </w:r>
+        <w:r>
+          <w:fldChar w:fldCharType="separate"/>
+        </w:r>
+        <w:r>
+          <w:rPr>
+            <w:color w:val="1155cc"/>
+            <w:u w:val="single"/>
+            <w:rtl w:val="0"/>
+          </w:rPr>
+          <w:delText xml:space="preserve">"Year In Review'' blog posts</w:delText>
+        </w:r>
+        <w:r>
+          <w:fldChar w:fldCharType="end"/>
+        </w:r>
+      </w:del>
+      <w:ins w:author="Joe Cheng" w:id="0" w:date="2024-05-13T16:52:36Z">
+        <w:commentRangeEnd w:id="12"/>
+        <w:r>
+          <w:commentReference w:id="12"/>
+        </w:r>
+        <w:r>
+          <w:fldChar w:fldCharType="begin"/>
+        </w:r>
+        <w:r>
+          <w:instrText xml:space="preserve">HYPERLINK "https://posit.co/blog/2023-posit-year-in-review/"</w:instrText>
+        </w:r>
+        <w:r>
+          <w:fldChar w:fldCharType="separate"/>
+        </w:r>
         <w:r>
           <w:rPr>
             <w:color w:val="1155cc"/>
@@ -387,7 +491,10 @@
           </w:rPr>
           <w:t xml:space="preserve">"Year In Review'' blog posts</w:t>
         </w:r>
-      </w:hyperlink>
+        <w:r>
+          <w:fldChar w:fldCharType="end"/>
+        </w:r>
+      </w:ins>
       <w:r>
         <w:rPr>
           <w:color w:val="000000"/>
@@ -407,22 +514,21 @@
           <w:color w:val="000000"/>
           <w:rtl w:val="0"/>
         </w:rPr>
-        <w:t xml:space="preserve">Today, millions of people download and use Posit open-source products in their daily lives. Additionally, more than </w:t>
-      </w:r>
-      <w:r>
-        <w:rPr>
-          <w:color w:val="000000"/>
-          <w:highlight w:val="yellow"/>
-          <w:rtl w:val="0"/>
-        </w:rPr>
-        <w:t xml:space="preserve">[how many paying customers?]</w:t>
-      </w:r>
-      <w:r>
-        <w:rPr>
-          <w:color w:val="000000"/>
-          <w:rtl w:val="0"/>
-        </w:rPr>
-        <w:t xml:space="preserve"> organizations that purchase our professional products help us sustain and grow our mission. It is inspiring to help so many people participate in global economies that increasingly reward data literacy, and know that our tools help produce insights essential to navigating our complex world.</w:t>
+        <w:t xml:space="preserve">Today, millions of people download and use Posit open-source products in their daily lives. Additionally, more than</w:t>
+      </w:r>
+      <w:r>
+        <w:rPr>
+          <w:color w:val="000000"/>
+          <w:rtl w:val="0"/>
+        </w:rPr>
+        <w:t xml:space="preserve"> 10,000 customers that</w:t>
+      </w:r>
+      <w:r>
+        <w:rPr>
+          <w:color w:val="000000"/>
+          <w:rtl w:val="0"/>
+        </w:rPr>
+        <w:t xml:space="preserve"> purchase our professional products help us sustain and grow our mission. It is inspiring to help so many people participate in global economies that increasingly reward data literacy, and know that our tools help produce insights essential to navigating our complex world.</w:t>
       </w:r>
     </w:p>
     <w:p>
@@ -586,7 +692,7 @@
         </w:rPr>
         <w:t xml:space="preserve">— </w:t>
       </w:r>
-      <w:hyperlink r:id="rId11">
+      <w:hyperlink r:id="rId10">
         <w:r>
           <w:rPr>
             <w:color w:val="1155cc"/>
@@ -1163,9 +1269,23 @@
         <w:rPr>
           <w:rtl w:val="0"/>
         </w:rPr>
-        <w:t xml:space="preserve"> company.  Supporting  Python (via the </w:t>
-      </w:r>
-      <w:hyperlink r:id="rId12">
+        <w:t xml:space="preserve"> company. </w:t>
+      </w:r>
+      <w:del w:author="Joe Cheng" w:id="1" w:date="2024-05-13T16:54:57Z">
+        <w:r>
+          <w:rPr>
+            <w:rtl w:val="0"/>
+          </w:rPr>
+          <w:delText xml:space="preserve"> </w:delText>
+        </w:r>
+      </w:del>
+      <w:r>
+        <w:rPr>
+          <w:rtl w:val="0"/>
+        </w:rPr>
+        <w:t xml:space="preserve">Supporting  Python (via the </w:t>
+      </w:r>
+      <w:hyperlink r:id="rId11">
         <w:r>
           <w:rPr>
             <w:color w:val="1155cc"/>
@@ -1181,7 +1301,7 @@
         </w:rPr>
         <w:t xml:space="preserve"> package, RStudio language support), working with relational databases and data platforms such as Apache Spark (a cross-platform data frame compatibility via </w:t>
       </w:r>
-      <w:hyperlink r:id="rId13">
+      <w:hyperlink r:id="rId12">
         <w:r>
           <w:rPr>
             <w:color w:val="1155cc"/>
@@ -1261,7 +1381,7 @@
         </w:rPr>
         <w:t xml:space="preserve">In July 2022, </w:t>
       </w:r>
-      <w:hyperlink r:id="rId14">
+      <w:hyperlink r:id="rId13">
         <w:r>
           <w:rPr>
             <w:color w:val="1155cc"/>
@@ -1277,7 +1397,7 @@
         </w:rPr>
         <w:t xml:space="preserve"> the </w:t>
       </w:r>
-      <w:hyperlink r:id="rId15">
+      <w:hyperlink r:id="rId14">
         <w:r>
           <w:rPr>
             <w:color w:val="1155cc"/>
@@ -1293,7 +1413,7 @@
         </w:rPr>
         <w:t xml:space="preserve"> project, an open-source scientific and technical publishing system as a successor to the </w:t>
       </w:r>
-      <w:hyperlink r:id="rId16">
+      <w:hyperlink r:id="rId15">
         <w:r>
           <w:rPr>
             <w:color w:val="1155cc"/>
@@ -1320,7 +1440,7 @@
         </w:rPr>
         <w:t xml:space="preserve">Quarto allows users to choose from multiple computational engines (Knitr, Jupyter, and Observable), which makes it easy to use Quarto with R, Python, Julia, JavaScript and many other languages. It also allows users to author documents as plain text markdown or Jupyter Notebooks, and publish to numerous outputs such as HTML, PDF, MS Word, ePub and more. Finally, the community has already extended Quarto , as shown by the </w:t>
       </w:r>
-      <w:hyperlink r:id="rId17">
+      <w:hyperlink r:id="rId16">
         <w:r>
           <w:rPr>
             <w:color w:val="1155cc"/>
@@ -1334,7 +1454,28 @@
         <w:rPr>
           <w:rtl w:val="0"/>
         </w:rPr>
-        <w:t xml:space="preserve"> project for developing API documentation.</w:t>
+        <w:t xml:space="preserve"> project for developing API documentation. </w:t>
+      </w:r>
+    </w:p>
+    <w:p>
+      <w:pPr>
+        <w:rPr/>
+      </w:pPr>
+      <w:r>
+        <w:rPr>
+          <w:rtl w:val="0"/>
+        </w:rPr>
+        <w:t xml:space="preserve">There are 5 full time equivalent (FTE) employees developing open-source Quarto products as of May 2024.</w:t>
+      </w:r>
+    </w:p>
+    <w:p>
+      <w:pPr>
+        <w:rPr/>
+      </w:pPr>
+      <w:r>
+        <w:rPr>
+          <w:rtl w:val="0"/>
+        </w:rPr>
       </w:r>
     </w:p>
     <w:p>
@@ -1389,7 +1530,7 @@
         </w:rPr>
         <w:t xml:space="preserve">Shiny applications can be shared with others via an open-source </w:t>
       </w:r>
-      <w:hyperlink r:id="rId18">
+      <w:hyperlink r:id="rId17">
         <w:r>
           <w:rPr>
             <w:color w:val="1155cc"/>
@@ -1405,7 +1546,7 @@
         </w:rPr>
         <w:t xml:space="preserve">, the hosted </w:t>
       </w:r>
-      <w:hyperlink r:id="rId19">
+      <w:hyperlink r:id="rId18">
         <w:r>
           <w:rPr>
             <w:color w:val="1155cc"/>
@@ -1421,7 +1562,7 @@
         </w:rPr>
         <w:t xml:space="preserve"> service, or with </w:t>
       </w:r>
-      <w:hyperlink r:id="rId20">
+      <w:hyperlink r:id="rId19">
         <w:r>
           <w:rPr>
             <w:color w:val="1155cc"/>
@@ -1437,7 +1578,7 @@
         </w:rPr>
         <w:t xml:space="preserve">. Shiny and related packages include shiny (</w:t>
       </w:r>
-      <w:hyperlink r:id="rId21">
+      <w:hyperlink r:id="rId20">
         <w:r>
           <w:rPr>
             <w:color w:val="1155cc"/>
@@ -1453,7 +1594,7 @@
         </w:rPr>
         <w:t xml:space="preserve">, </w:t>
       </w:r>
-      <w:hyperlink r:id="rId22">
+      <w:hyperlink r:id="rId21">
         <w:r>
           <w:rPr>
             <w:color w:val="1155cc"/>
@@ -1469,7 +1610,7 @@
         </w:rPr>
         <w:t xml:space="preserve">), </w:t>
       </w:r>
-      <w:hyperlink r:id="rId23">
+      <w:hyperlink r:id="rId22">
         <w:r>
           <w:rPr>
             <w:color w:val="1155cc"/>
@@ -1485,7 +1626,7 @@
         </w:rPr>
         <w:t xml:space="preserve">, </w:t>
       </w:r>
-      <w:hyperlink r:id="rId24">
+      <w:hyperlink r:id="rId23">
         <w:r>
           <w:rPr>
             <w:color w:val="1155cc"/>
@@ -1501,7 +1642,7 @@
         </w:rPr>
         <w:t xml:space="preserve">, </w:t>
       </w:r>
-      <w:hyperlink r:id="rId25">
+      <w:hyperlink r:id="rId24">
         <w:r>
           <w:rPr>
             <w:color w:val="1155cc"/>
@@ -1517,7 +1658,7 @@
         </w:rPr>
         <w:t xml:space="preserve">, </w:t>
       </w:r>
-      <w:hyperlink r:id="rId26">
+      <w:hyperlink r:id="rId25">
         <w:r>
           <w:rPr>
             <w:color w:val="1155cc"/>
@@ -1533,7 +1674,7 @@
         </w:rPr>
         <w:t xml:space="preserve">, </w:t>
       </w:r>
-      <w:hyperlink r:id="rId27">
+      <w:hyperlink r:id="rId26">
         <w:r>
           <w:rPr>
             <w:color w:val="1155cc"/>
@@ -1549,7 +1690,7 @@
         </w:rPr>
         <w:t xml:space="preserve">, and </w:t>
       </w:r>
-      <w:hyperlink r:id="rId28">
+      <w:hyperlink r:id="rId27">
         <w:r>
           <w:rPr>
             <w:color w:val="1155cc"/>
@@ -1578,10 +1719,26 @@
       </w:r>
       <w:r>
         <w:rPr>
-          <w:highlight w:val="yellow"/>
-          <w:rtl w:val="0"/>
-        </w:rPr>
-        <w:t xml:space="preserve"> 7 full time equivalent (FTE)</w:t>
+          <w:rtl w:val="0"/>
+        </w:rPr>
+        <w:t xml:space="preserve"> </w:t>
+      </w:r>
+      <w:commentRangeStart w:id="13"/>
+      <w:r>
+        <w:rPr>
+          <w:rtl w:val="0"/>
+        </w:rPr>
+        <w:t xml:space="preserve">5</w:t>
+      </w:r>
+      <w:commentRangeEnd w:id="13"/>
+      <w:r>
+        <w:commentReference w:id="13"/>
+      </w:r>
+      <w:r>
+        <w:rPr>
+          <w:rtl w:val="0"/>
+        </w:rPr>
+        <w:t xml:space="preserve"> FTE Posit</w:t>
       </w:r>
       <w:r>
         <w:rPr>
@@ -1591,10 +1748,9 @@
       </w:r>
       <w:r>
         <w:rPr>
-          <w:highlight w:val="yellow"/>
-          <w:rtl w:val="0"/>
-        </w:rPr>
-        <w:t xml:space="preserve">December 2021</w:t>
+          <w:rtl w:val="0"/>
+        </w:rPr>
+        <w:t xml:space="preserve">May 2024</w:t>
       </w:r>
       <w:r>
         <w:rPr>
@@ -1641,7 +1797,7 @@
         </w:rPr>
         <w:t xml:space="preserve">WIth the ubiquity of open source software in our daily lives, one area that most people don’t think about is ‘How do you distribute that software quickly and securely to the end user?’. To that end, Posit created </w:t>
       </w:r>
-      <w:hyperlink r:id="rId29">
+      <w:hyperlink r:id="rId28">
         <w:r>
           <w:rPr>
             <w:color w:val="1155cc"/>
@@ -1670,7 +1826,7 @@
         </w:rPr>
         <w:t xml:space="preserve">As part of our commitment to improving the quality and availability of open source software for all, Posit hosts a public instance of Posit Package Manager called </w:t>
       </w:r>
-      <w:hyperlink r:id="rId30">
+      <w:hyperlink r:id="rId29">
         <w:r>
           <w:rPr>
             <w:color w:val="1155cc"/>
@@ -1727,7 +1883,7 @@
         </w:rPr>
         <w:t xml:space="preserve">To that end, the </w:t>
       </w:r>
-      <w:hyperlink r:id="rId31">
+      <w:hyperlink r:id="rId30">
         <w:r>
           <w:rPr>
             <w:color w:val="1155cc"/>
@@ -1743,7 +1899,7 @@
         </w:rPr>
         <w:t xml:space="preserve"> and </w:t>
       </w:r>
-      <w:hyperlink r:id="rId32">
+      <w:hyperlink r:id="rId31">
         <w:r>
           <w:rPr>
             <w:color w:val="1155cc"/>
@@ -1762,6 +1918,17 @@
     </w:p>
     <w:p>
       <w:pPr>
+        <w:rPr/>
+      </w:pPr>
+      <w:r>
+        <w:rPr>
+          <w:rtl w:val="0"/>
+        </w:rPr>
+        <w:t xml:space="preserve">As of May 2024, there is 1 FTE Posit employee developing gt / Great Tables open-source packages.</w:t>
+      </w:r>
+    </w:p>
+    <w:p>
+      <w:pPr>
         <w:rPr>
           <w:color w:val="ff0000"/>
         </w:rPr>
@@ -1792,7 +1959,7 @@
       <w:pPr>
         <w:rPr/>
       </w:pPr>
-      <w:hyperlink r:id="rId33">
+      <w:hyperlink r:id="rId32">
         <w:r>
           <w:rPr>
             <w:color w:val="1155cc"/>
@@ -1844,7 +2011,7 @@
       <w:pPr>
         <w:rPr/>
       </w:pPr>
-      <w:hyperlink r:id="rId34">
+      <w:hyperlink r:id="rId33">
         <w:r>
           <w:rPr>
             <w:color w:val="1155cc"/>
@@ -1863,23 +2030,49 @@
     </w:p>
     <w:p>
       <w:pPr>
+        <w:rPr/>
+      </w:pPr>
+      <w:r>
+        <w:rPr>
+          <w:rtl w:val="0"/>
+        </w:rPr>
+        <w:t xml:space="preserve">There is 1 FTE Posit employee developing webR open-source products as of May 2024.</w:t>
+      </w:r>
+      <w:r>
+        <w:rPr>
+          <w:rtl w:val="0"/>
+        </w:rPr>
+      </w:r>
+    </w:p>
+    <w:p>
+      <w:pPr>
         <w:pStyle w:val="Heading4"/>
         <w:rPr/>
       </w:pPr>
       <w:bookmarkStart w:colFirst="0" w:colLast="0" w:name="_nd4e6be2kj3l" w:id="13"/>
       <w:bookmarkEnd w:id="13"/>
+      <w:commentRangeStart w:id="14"/>
       <w:r>
         <w:rPr>
           <w:rtl w:val="0"/>
         </w:rPr>
         <w:t xml:space="preserve">Plotnine</w:t>
       </w:r>
+      <w:commentRangeEnd w:id="14"/>
+      <w:r>
+        <w:commentReference w:id="14"/>
+      </w:r>
+      <w:r>
+        <w:rPr>
+          <w:rtl w:val="0"/>
+        </w:rPr>
+      </w:r>
     </w:p>
     <w:p>
       <w:pPr>
         <w:rPr/>
       </w:pPr>
-      <w:hyperlink r:id="rId35">
+      <w:hyperlink r:id="rId34">
         <w:r>
           <w:rPr>
             <w:color w:val="1155cc"/>
@@ -1895,7 +2088,7 @@
         </w:rPr>
         <w:t xml:space="preserve"> is an implementation of the grammar of graphics in Python, heavily influenced by ggplot2 in R. Built upon the ubiquitous </w:t>
       </w:r>
-      <w:hyperlink r:id="rId36">
+      <w:hyperlink r:id="rId35">
         <w:r>
           <w:rPr>
             <w:color w:val="1155cc"/>
@@ -1947,7 +2140,7 @@
       <w:pPr>
         <w:rPr/>
       </w:pPr>
-      <w:hyperlink r:id="rId37">
+      <w:hyperlink r:id="rId36">
         <w:r>
           <w:rPr>
             <w:color w:val="1155cc"/>
@@ -1963,7 +2156,7 @@
         </w:rPr>
         <w:t xml:space="preserve"> is a port of dplyr and other R libraries. It’s aim is to make data science faster through a consistent interface of verbs for working with real-world data: filter, arrange, select, mutate and summarize. Siuba supports several backends including pandas, </w:t>
       </w:r>
-      <w:hyperlink r:id="rId38">
+      <w:hyperlink r:id="rId37">
         <w:r>
           <w:rPr>
             <w:color w:val="1155cc"/>
@@ -2021,7 +2214,7 @@
       <w:pPr>
         <w:rPr/>
       </w:pPr>
-      <w:hyperlink r:id="rId39">
+      <w:hyperlink r:id="rId38">
         <w:r>
           <w:rPr>
             <w:color w:val="1155cc"/>
@@ -2050,23 +2243,21 @@
       </w:r>
       <w:r>
         <w:rPr>
-          <w:highlight w:val="yellow"/>
-          <w:rtl w:val="0"/>
-        </w:rPr>
-        <w:t xml:space="preserve"> 5 full time equivalent (FTE) employees</w:t>
-      </w:r>
-      <w:r>
-        <w:rPr>
-          <w:rtl w:val="0"/>
-        </w:rPr>
-        <w:t xml:space="preserve"> developing the RStudio IDE open-source desktop and server products as of </w:t>
-      </w:r>
-      <w:r>
-        <w:rPr>
-          <w:highlight w:val="yellow"/>
-          <w:rtl w:val="0"/>
-        </w:rPr>
-        <w:t xml:space="preserve">December 2023</w:t>
+          <w:rtl w:val="0"/>
+        </w:rPr>
+        <w:t xml:space="preserve"> 5 FTE Posit employees </w:t>
+      </w:r>
+      <w:r>
+        <w:rPr>
+          <w:rtl w:val="0"/>
+        </w:rPr>
+        <w:t xml:space="preserve">developing the RStudio IDE open-source desktop and server products as of </w:t>
+      </w:r>
+      <w:r>
+        <w:rPr>
+          <w:rtl w:val="0"/>
+        </w:rPr>
+        <w:t xml:space="preserve">May 2024</w:t>
       </w:r>
       <w:r>
         <w:rPr>
@@ -2116,7 +2307,7 @@
         </w:rPr>
         <w:t xml:space="preserve">The </w:t>
       </w:r>
-      <w:hyperlink r:id="rId40">
+      <w:hyperlink r:id="rId39">
         <w:r>
           <w:rPr>
             <w:color w:val="1155cc"/>
@@ -2141,14 +2332,24 @@
         <w:rPr>
           <w:rtl w:val="0"/>
         </w:rPr>
-        <w:t xml:space="preserve">The tidyverse consists of nine core packages (including ggplot2, tidyr and readr) and 31 packages overall. There are approximately </w:t>
-      </w:r>
-      <w:r>
-        <w:rPr>
-          <w:highlight w:val="yellow"/>
-          <w:rtl w:val="0"/>
-        </w:rPr>
-        <w:t xml:space="preserve">6.5 full time equivalent</w:t>
+        <w:t xml:space="preserve">The tidyverse consists of nine core packages (including ggplot2, tidyr and readr) and 31 packages overall. </w:t>
+      </w:r>
+    </w:p>
+    <w:p>
+      <w:pPr>
+        <w:rPr/>
+      </w:pPr>
+      <w:r>
+        <w:rPr>
+          <w:rtl w:val="0"/>
+        </w:rPr>
+        <w:t xml:space="preserve">There are 9</w:t>
+      </w:r>
+      <w:r>
+        <w:rPr>
+          <w:rtl w:val="0"/>
+        </w:rPr>
+        <w:t xml:space="preserve"> FTE</w:t>
       </w:r>
       <w:r>
         <w:rPr>
@@ -2158,10 +2359,9 @@
       </w:r>
       <w:r>
         <w:rPr>
-          <w:highlight w:val="yellow"/>
-          <w:rtl w:val="0"/>
-        </w:rPr>
-        <w:t xml:space="preserve">December 2023</w:t>
+          <w:rtl w:val="0"/>
+        </w:rPr>
+        <w:t xml:space="preserve">May 2024</w:t>
       </w:r>
       <w:r>
         <w:rPr>
@@ -2205,7 +2405,7 @@
       <w:pPr>
         <w:rPr/>
       </w:pPr>
-      <w:hyperlink r:id="rId41">
+      <w:hyperlink r:id="rId40">
         <w:r>
           <w:rPr>
             <w:color w:val="1155cc"/>
@@ -2247,9 +2447,7 @@
     </w:p>
     <w:p>
       <w:pPr>
-        <w:rPr>
-          <w:highlight w:val="yellow"/>
-        </w:rPr>
+        <w:rPr/>
       </w:pPr>
       <w:r>
         <w:rPr>
@@ -2259,10 +2457,9 @@
       </w:r>
       <w:r>
         <w:rPr>
-          <w:highlight w:val="yellow"/>
-          <w:rtl w:val="0"/>
-        </w:rPr>
-        <w:t xml:space="preserve">3.5 full time equivalent (FTE)</w:t>
+          <w:rtl w:val="0"/>
+        </w:rPr>
+        <w:t xml:space="preserve">3 FTE</w:t>
       </w:r>
       <w:r>
         <w:rPr>
@@ -2272,10 +2469,9 @@
       </w:r>
       <w:r>
         <w:rPr>
-          <w:highlight w:val="yellow"/>
-          <w:rtl w:val="0"/>
-        </w:rPr>
-        <w:t xml:space="preserve">December 2023</w:t>
+          <w:rtl w:val="0"/>
+        </w:rPr>
+        <w:t xml:space="preserve">May 2024.</w:t>
       </w:r>
     </w:p>
     <w:p>
@@ -2333,17 +2529,19 @@
     </w:p>
     <w:p>
       <w:pPr>
-        <w:spacing w:after="240" w:before="240" w:lineRule="auto"/>
-        <w:rPr/>
-      </w:pPr>
-      <w:r>
+        <w:spacing w:after="0" w:before="240" w:lineRule="auto"/>
         <w:rPr>
           <w:color w:val="404040"/>
+        </w:rPr>
+      </w:pPr>
+      <w:r>
+        <w:rPr>
+          <w:color w:val="404040"/>
           <w:rtl w:val="0"/>
         </w:rPr>
         <w:t xml:space="preserve">Connectivity packages include: </w:t>
       </w:r>
-      <w:hyperlink r:id="rId42">
+      <w:hyperlink r:id="rId41">
         <w:r>
           <w:rPr>
             <w:color w:val="1155cc"/>
@@ -2360,7 +2558,7 @@
         </w:rPr>
         <w:t xml:space="preserve">, </w:t>
       </w:r>
-      <w:hyperlink r:id="rId43">
+      <w:hyperlink r:id="rId42">
         <w:r>
           <w:rPr>
             <w:color w:val="1155cc"/>
@@ -2377,7 +2575,7 @@
         </w:rPr>
         <w:t xml:space="preserve">, </w:t>
       </w:r>
-      <w:hyperlink r:id="rId44">
+      <w:hyperlink r:id="rId43">
         <w:r>
           <w:rPr>
             <w:color w:val="1155cc"/>
@@ -2394,7 +2592,7 @@
         </w:rPr>
         <w:t xml:space="preserve">, </w:t>
       </w:r>
-      <w:hyperlink r:id="rId45">
+      <w:hyperlink r:id="rId44">
         <w:r>
           <w:rPr>
             <w:color w:val="1155cc"/>
@@ -2411,7 +2609,7 @@
         </w:rPr>
         <w:t xml:space="preserve">, and </w:t>
       </w:r>
-      <w:hyperlink r:id="rId46">
+      <w:hyperlink r:id="rId45">
         <w:r>
           <w:rPr>
             <w:color w:val="1155cc"/>
@@ -2427,16 +2625,27 @@
           <w:rtl w:val="0"/>
         </w:rPr>
         <w:t xml:space="preserve">.</w:t>
+      </w:r>
+    </w:p>
+    <w:p>
+      <w:pPr>
+        <w:spacing w:after="240" w:before="0" w:lineRule="auto"/>
+        <w:rPr/>
+      </w:pPr>
+      <w:r>
+        <w:rPr>
+          <w:color w:val="404040"/>
+          <w:rtl w:val="0"/>
+        </w:rPr>
         <w:br w:type="textWrapping"/>
         <w:t xml:space="preserve">There are </w:t>
       </w:r>
       <w:r>
         <w:rPr>
           <w:color w:val="404040"/>
-          <w:highlight w:val="yellow"/>
-          <w:rtl w:val="0"/>
-        </w:rPr>
-        <w:t xml:space="preserve">4 full time equivalent Posit-funded developers</w:t>
+          <w:rtl w:val="0"/>
+        </w:rPr>
+        <w:t xml:space="preserve">3 FTE Posit employees</w:t>
       </w:r>
       <w:r>
         <w:rPr>
@@ -2453,10 +2662,9 @@
       </w:r>
       <w:r>
         <w:rPr>
-          <w:highlight w:val="yellow"/>
-          <w:rtl w:val="0"/>
-        </w:rPr>
-        <w:t xml:space="preserve">December 2021</w:t>
+          <w:rtl w:val="0"/>
+        </w:rPr>
+        <w:t xml:space="preserve">May 2024</w:t>
       </w:r>
       <w:r>
         <w:rPr>
@@ -2520,6 +2728,8 @@
         </w:rPr>
         <w:t xml:space="preserve">There are currently </w:t>
       </w:r>
+      <w:commentRangeStart w:id="15"/>
+      <w:commentRangeStart w:id="16"/>
       <w:r>
         <w:rPr>
           <w:highlight w:val="yellow"/>
@@ -2531,9 +2741,23 @@
         <w:rPr>
           <w:rtl w:val="0"/>
         </w:rPr>
-        <w:t xml:space="preserve"> R-lib packages. Popular packages include </w:t>
-      </w:r>
-      <w:hyperlink r:id="rId47">
+        <w:t xml:space="preserve"> </w:t>
+      </w:r>
+      <w:commentRangeEnd w:id="15"/>
+      <w:r>
+        <w:commentReference w:id="15"/>
+      </w:r>
+      <w:commentRangeEnd w:id="16"/>
+      <w:r>
+        <w:commentReference w:id="16"/>
+      </w:r>
+      <w:r>
+        <w:rPr>
+          <w:rtl w:val="0"/>
+        </w:rPr>
+        <w:t xml:space="preserve">R-lib packages. Popular packages include </w:t>
+      </w:r>
+      <w:hyperlink r:id="rId46">
         <w:r>
           <w:rPr>
             <w:color w:val="1155cc"/>
@@ -2549,7 +2773,7 @@
         </w:rPr>
         <w:t xml:space="preserve">, </w:t>
       </w:r>
-      <w:hyperlink r:id="rId48">
+      <w:hyperlink r:id="rId47">
         <w:r>
           <w:rPr>
             <w:color w:val="1155cc"/>
@@ -2565,7 +2789,7 @@
         </w:rPr>
         <w:t xml:space="preserve">, </w:t>
       </w:r>
-      <w:hyperlink r:id="rId49">
+      <w:hyperlink r:id="rId48">
         <w:r>
           <w:rPr>
             <w:color w:val="1155cc"/>
@@ -2581,7 +2805,7 @@
         </w:rPr>
         <w:t xml:space="preserve">, </w:t>
       </w:r>
-      <w:hyperlink r:id="rId50">
+      <w:hyperlink r:id="rId49">
         <w:r>
           <w:rPr>
             <w:color w:val="1155cc"/>
@@ -2597,7 +2821,7 @@
         </w:rPr>
         <w:t xml:space="preserve"> and </w:t>
       </w:r>
-      <w:hyperlink r:id="rId51">
+      <w:hyperlink r:id="rId50">
         <w:r>
           <w:rPr>
             <w:color w:val="1155cc"/>
@@ -2616,43 +2840,6 @@
     </w:p>
     <w:p>
       <w:pPr>
-        <w:rPr/>
-      </w:pPr>
-      <w:r>
-        <w:rPr>
-          <w:rtl w:val="0"/>
-        </w:rPr>
-        <w:t xml:space="preserve">There are </w:t>
-      </w:r>
-      <w:r>
-        <w:rPr>
-          <w:highlight w:val="yellow"/>
-          <w:rtl w:val="0"/>
-        </w:rPr>
-        <w:t xml:space="preserve">2 full time equivalent (FTE)</w:t>
-      </w:r>
-      <w:r>
-        <w:rPr>
-          <w:rtl w:val="0"/>
-        </w:rPr>
-        <w:t xml:space="preserve"> Posit employees developing r-lib and related open-source packages as of </w:t>
-      </w:r>
-      <w:r>
-        <w:rPr>
-          <w:highlight w:val="yellow"/>
-          <w:rtl w:val="0"/>
-        </w:rPr>
-        <w:t xml:space="preserve">December 2023</w:t>
-      </w:r>
-      <w:r>
-        <w:rPr>
-          <w:rtl w:val="0"/>
-        </w:rPr>
-        <w:t xml:space="preserve">.</w:t>
-      </w:r>
-    </w:p>
-    <w:p>
-      <w:pPr>
         <w:rPr>
           <w:color w:val="000000"/>
         </w:rPr>
@@ -2747,12 +2934,11 @@
         </w:rPr>
         <w:t xml:space="preserve">The BLab Impact Assessment is composed of questions in five Impact Areas: Governance, Workers, Community, Environment, and Customers. Posit's assessment results are available to the public </w:t>
       </w:r>
-      <w:hyperlink r:id="rId52">
+      <w:hyperlink r:id="rId51">
         <w:r>
           <w:rPr>
             <w:rFonts w:ascii="Open Sans Light" w:cs="Open Sans Light" w:eastAsia="Open Sans Light" w:hAnsi="Open Sans Light"/>
             <w:color w:val="1155cc"/>
-            <w:highlight w:val="yellow"/>
             <w:u w:val="single"/>
             <w:rtl w:val="0"/>
           </w:rPr>
@@ -4298,7 +4484,7 @@
 
 <file path=word/comments.xml><?xml version="1.0" encoding="utf-8"?>
 <w:comments xmlns:mc="http://schemas.openxmlformats.org/markup-compatibility/2006" xmlns:o="urn:schemas-microsoft-com:office:office" xmlns:r="http://schemas.openxmlformats.org/officeDocument/2006/relationships" xmlns:m="http://schemas.openxmlformats.org/officeDocument/2006/math" xmlns:v="urn:schemas-microsoft-com:vml" xmlns:wp="http://schemas.openxmlformats.org/drawingml/2006/wordprocessingDrawing" xmlns:w10="urn:schemas-microsoft-com:office:word" xmlns:w="http://schemas.openxmlformats.org/wordprocessingml/2006/main" xmlns:wne="http://schemas.microsoft.com/office/word/2006/wordml" xmlns:sl="http://schemas.openxmlformats.org/schemaLibrary/2006/main" xmlns:a="http://schemas.openxmlformats.org/drawingml/2006/main" xmlns:pic="http://schemas.openxmlformats.org/drawingml/2006/picture" xmlns:c="http://schemas.openxmlformats.org/drawingml/2006/chart" xmlns:lc="http://schemas.openxmlformats.org/drawingml/2006/lockedCanvas" xmlns:dgm="http://schemas.openxmlformats.org/drawingml/2006/diagram" xmlns:wps="http://schemas.microsoft.com/office/word/2010/wordprocessingShape" xmlns:wpg="http://schemas.microsoft.com/office/word/2010/wordprocessingGroup" xmlns:w14="http://schemas.microsoft.com/office/word/2010/wordml" xmlns:w15="http://schemas.microsoft.com/office/word/2012/wordml">
-  <w:comment w:author="Jen Hecht" w:id="0" w:date="2024-05-03T21:02:51Z">
+  <w:comment w:author="Joe Cheng" w:id="12" w:date="2024-05-13T16:52:52Z">
     <w:p>
       <w:pPr>
         <w:keepNext w:val="0"/>
@@ -4345,7 +4531,1326 @@
           <w:vertAlign w:val="baseline"/>
           <w:rtl w:val="0"/>
         </w:rPr>
+        <w:t xml:space="preserve">This link included a hash that highlights a random passage inside of the blog post</w:t>
+      </w:r>
+    </w:p>
+  </w:comment>
+  <w:comment w:author="Joe Cheng" w:id="4" w:date="2024-05-13T16:49:01Z">
+    <w:p>
+      <w:pPr>
+        <w:keepNext w:val="0"/>
+        <w:keepLines w:val="0"/>
+        <w:pageBreakBefore w:val="0"/>
+        <w:widowControl w:val="0"/>
+        <w:pBdr>
+          <w:top w:space="0" w:sz="0" w:val="nil"/>
+          <w:left w:space="0" w:sz="0" w:val="nil"/>
+          <w:bottom w:space="0" w:sz="0" w:val="nil"/>
+          <w:right w:space="0" w:sz="0" w:val="nil"/>
+          <w:between w:space="0" w:sz="0" w:val="nil"/>
+        </w:pBdr>
+        <w:shd w:fill="auto" w:val="clear"/>
+        <w:spacing w:after="0" w:before="0" w:line="240" w:lineRule="auto"/>
+        <w:ind w:left="0" w:right="0" w:firstLine="0"/>
+        <w:jc w:val="left"/>
+        <w:rPr>
+          <w:rFonts w:ascii="Arial" w:cs="Arial" w:eastAsia="Arial" w:hAnsi="Arial"/>
+          <w:b w:val="0"/>
+          <w:i w:val="0"/>
+          <w:smallCaps w:val="0"/>
+          <w:strike w:val="0"/>
+          <w:color w:val="000000"/>
+          <w:sz w:val="22"/>
+          <w:szCs w:val="22"/>
+          <w:u w:val="none"/>
+          <w:shd w:fill="auto" w:val="clear"/>
+          <w:vertAlign w:val="baseline"/>
+        </w:rPr>
+      </w:pPr>
+      <w:r>
+        <w:rPr>
+          <w:rFonts w:ascii="Arial" w:cs="Arial" w:eastAsia="Arial" w:hAnsi="Arial"/>
+          <w:b w:val="0"/>
+          <w:i w:val="0"/>
+          <w:smallCaps w:val="0"/>
+          <w:strike w:val="0"/>
+          <w:color w:val="000000"/>
+          <w:sz w:val="22"/>
+          <w:szCs w:val="22"/>
+          <w:u w:val="none"/>
+          <w:shd w:fill="auto" w:val="clear"/>
+          <w:vertAlign w:val="baseline"/>
+          <w:rtl w:val="0"/>
+        </w:rPr>
+        <w:t xml:space="preserve">I wonder if this still resonates in 2024 (that betting on open source makes us atypical)</w:t>
+      </w:r>
+    </w:p>
+  </w:comment>
+  <w:comment w:author="Joe Cheng" w:id="14" w:date="2024-05-13T17:00:18Z">
+    <w:p>
+      <w:pPr>
+        <w:keepNext w:val="0"/>
+        <w:keepLines w:val="0"/>
+        <w:pageBreakBefore w:val="0"/>
+        <w:widowControl w:val="0"/>
+        <w:pBdr>
+          <w:top w:space="0" w:sz="0" w:val="nil"/>
+          <w:left w:space="0" w:sz="0" w:val="nil"/>
+          <w:bottom w:space="0" w:sz="0" w:val="nil"/>
+          <w:right w:space="0" w:sz="0" w:val="nil"/>
+          <w:between w:space="0" w:sz="0" w:val="nil"/>
+        </w:pBdr>
+        <w:shd w:fill="auto" w:val="clear"/>
+        <w:spacing w:after="0" w:before="0" w:line="240" w:lineRule="auto"/>
+        <w:ind w:left="0" w:right="0" w:firstLine="0"/>
+        <w:jc w:val="left"/>
+        <w:rPr>
+          <w:rFonts w:ascii="Arial" w:cs="Arial" w:eastAsia="Arial" w:hAnsi="Arial"/>
+          <w:b w:val="0"/>
+          <w:i w:val="0"/>
+          <w:smallCaps w:val="0"/>
+          <w:strike w:val="0"/>
+          <w:color w:val="000000"/>
+          <w:sz w:val="22"/>
+          <w:szCs w:val="22"/>
+          <w:u w:val="none"/>
+          <w:shd w:fill="auto" w:val="clear"/>
+          <w:vertAlign w:val="baseline"/>
+        </w:rPr>
+      </w:pPr>
+      <w:r>
+        <w:rPr>
+          <w:rFonts w:ascii="Arial" w:cs="Arial" w:eastAsia="Arial" w:hAnsi="Arial"/>
+          <w:b w:val="0"/>
+          <w:i w:val="0"/>
+          <w:smallCaps w:val="0"/>
+          <w:strike w:val="0"/>
+          <w:color w:val="000000"/>
+          <w:sz w:val="22"/>
+          <w:szCs w:val="22"/>
+          <w:u w:val="none"/>
+          <w:shd w:fill="auto" w:val="clear"/>
+          <w:vertAlign w:val="baseline"/>
+          <w:rtl w:val="0"/>
+        </w:rPr>
+        <w:t xml:space="preserve">Is it cool for us to take credit for Plotnine and Siuba as Posit software projects? Do we need to distinguish between ones that we originated (or have sponsored for most of their existence, like webR) and ones like these that gained traction before we entered the picture? (Primarily wondering whether it will rub Hassan and Michael the wrong way.)</w:t>
+      </w:r>
+    </w:p>
+  </w:comment>
+  <w:comment w:author="Jen Hecht" w:id="9" w:date="2024-05-09T22:13:34Z">
+    <w:p>
+      <w:pPr>
+        <w:keepNext w:val="0"/>
+        <w:keepLines w:val="0"/>
+        <w:pageBreakBefore w:val="0"/>
+        <w:widowControl w:val="0"/>
+        <w:pBdr>
+          <w:top w:space="0" w:sz="0" w:val="nil"/>
+          <w:left w:space="0" w:sz="0" w:val="nil"/>
+          <w:bottom w:space="0" w:sz="0" w:val="nil"/>
+          <w:right w:space="0" w:sz="0" w:val="nil"/>
+          <w:between w:space="0" w:sz="0" w:val="nil"/>
+        </w:pBdr>
+        <w:shd w:fill="auto" w:val="clear"/>
+        <w:spacing w:after="0" w:before="0" w:line="240" w:lineRule="auto"/>
+        <w:ind w:left="0" w:right="0" w:firstLine="0"/>
+        <w:jc w:val="left"/>
+        <w:rPr>
+          <w:rFonts w:ascii="Arial" w:cs="Arial" w:eastAsia="Arial" w:hAnsi="Arial"/>
+          <w:b w:val="0"/>
+          <w:i w:val="0"/>
+          <w:smallCaps w:val="0"/>
+          <w:strike w:val="0"/>
+          <w:color w:val="000000"/>
+          <w:sz w:val="22"/>
+          <w:szCs w:val="22"/>
+          <w:u w:val="none"/>
+          <w:shd w:fill="auto" w:val="clear"/>
+          <w:vertAlign w:val="baseline"/>
+        </w:rPr>
+      </w:pPr>
+      <w:r>
+        <w:rPr>
+          <w:rFonts w:ascii="Arial" w:cs="Arial" w:eastAsia="Arial" w:hAnsi="Arial"/>
+          <w:b w:val="0"/>
+          <w:i w:val="0"/>
+          <w:smallCaps w:val="0"/>
+          <w:strike w:val="0"/>
+          <w:color w:val="000000"/>
+          <w:sz w:val="22"/>
+          <w:szCs w:val="22"/>
+          <w:u w:val="none"/>
+          <w:shd w:fill="auto" w:val="clear"/>
+          <w:vertAlign w:val="baseline"/>
+          <w:rtl w:val="0"/>
+        </w:rPr>
+        <w:t xml:space="preserve">@hadley@posit.co and @randy.zwitch@posit.co </w:t>
+      </w:r>
+    </w:p>
+    <w:p>
+      <w:pPr>
+        <w:keepNext w:val="0"/>
+        <w:keepLines w:val="0"/>
+        <w:pageBreakBefore w:val="0"/>
+        <w:widowControl w:val="0"/>
+        <w:pBdr>
+          <w:top w:space="0" w:sz="0" w:val="nil"/>
+          <w:left w:space="0" w:sz="0" w:val="nil"/>
+          <w:bottom w:space="0" w:sz="0" w:val="nil"/>
+          <w:right w:space="0" w:sz="0" w:val="nil"/>
+          <w:between w:space="0" w:sz="0" w:val="nil"/>
+        </w:pBdr>
+        <w:shd w:fill="auto" w:val="clear"/>
+        <w:spacing w:after="0" w:before="0" w:line="240" w:lineRule="auto"/>
+        <w:ind w:left="0" w:right="0" w:firstLine="0"/>
+        <w:jc w:val="left"/>
+        <w:rPr>
+          <w:rFonts w:ascii="Arial" w:cs="Arial" w:eastAsia="Arial" w:hAnsi="Arial"/>
+          <w:b w:val="0"/>
+          <w:i w:val="0"/>
+          <w:smallCaps w:val="0"/>
+          <w:strike w:val="0"/>
+          <w:color w:val="000000"/>
+          <w:sz w:val="22"/>
+          <w:szCs w:val="22"/>
+          <w:u w:val="none"/>
+          <w:shd w:fill="auto" w:val="clear"/>
+          <w:vertAlign w:val="baseline"/>
+        </w:rPr>
+      </w:pPr>
+      <w:r>
+        <w:rPr>
+          <w:rFonts w:ascii="Arial" w:cs="Arial" w:eastAsia="Arial" w:hAnsi="Arial"/>
+          <w:b w:val="0"/>
+          <w:i w:val="0"/>
+          <w:smallCaps w:val="0"/>
+          <w:strike w:val="0"/>
+          <w:color w:val="000000"/>
+          <w:sz w:val="22"/>
+          <w:szCs w:val="22"/>
+          <w:u w:val="none"/>
+          <w:shd w:fill="auto" w:val="clear"/>
+          <w:vertAlign w:val="baseline"/>
+          <w:rtl w:val="0"/>
+        </w:rPr>
+        <w:t xml:space="preserve">Did we come up with the right number here? I know we discussed but can't remember where this landed.</w:t>
+      </w:r>
+    </w:p>
+    <w:p>
+      <w:pPr>
+        <w:keepNext w:val="0"/>
+        <w:keepLines w:val="0"/>
+        <w:pageBreakBefore w:val="0"/>
+        <w:widowControl w:val="0"/>
+        <w:pBdr>
+          <w:top w:space="0" w:sz="0" w:val="nil"/>
+          <w:left w:space="0" w:sz="0" w:val="nil"/>
+          <w:bottom w:space="0" w:sz="0" w:val="nil"/>
+          <w:right w:space="0" w:sz="0" w:val="nil"/>
+          <w:between w:space="0" w:sz="0" w:val="nil"/>
+        </w:pBdr>
+        <w:shd w:fill="auto" w:val="clear"/>
+        <w:spacing w:after="0" w:before="0" w:line="240" w:lineRule="auto"/>
+        <w:ind w:left="0" w:right="0" w:firstLine="0"/>
+        <w:jc w:val="left"/>
+        <w:rPr>
+          <w:rFonts w:ascii="Arial" w:cs="Arial" w:eastAsia="Arial" w:hAnsi="Arial"/>
+          <w:b w:val="0"/>
+          <w:i w:val="0"/>
+          <w:smallCaps w:val="0"/>
+          <w:strike w:val="0"/>
+          <w:color w:val="000000"/>
+          <w:sz w:val="22"/>
+          <w:szCs w:val="22"/>
+          <w:u w:val="none"/>
+          <w:shd w:fill="auto" w:val="clear"/>
+          <w:vertAlign w:val="baseline"/>
+        </w:rPr>
+      </w:pPr>
+      <w:r>
+        <w:rPr>
+          <w:rFonts w:ascii="Arial" w:cs="Arial" w:eastAsia="Arial" w:hAnsi="Arial"/>
+          <w:b w:val="0"/>
+          <w:i w:val="0"/>
+          <w:smallCaps w:val="0"/>
+          <w:strike w:val="0"/>
+          <w:color w:val="000000"/>
+          <w:sz w:val="22"/>
+          <w:szCs w:val="22"/>
+          <w:u w:val="none"/>
+          <w:shd w:fill="auto" w:val="clear"/>
+          <w:vertAlign w:val="baseline"/>
+          <w:rtl w:val="0"/>
+        </w:rPr>
+        <w:t xml:space="preserve">_Assigned to hadley@posit.co_</w:t>
+      </w:r>
+    </w:p>
+  </w:comment>
+  <w:comment w:author="Hadley Wickham" w:id="10" w:date="2024-05-10T17:38:44Z">
+    <w:p>
+      <w:pPr>
+        <w:keepNext w:val="0"/>
+        <w:keepLines w:val="0"/>
+        <w:pageBreakBefore w:val="0"/>
+        <w:widowControl w:val="0"/>
+        <w:pBdr>
+          <w:top w:space="0" w:sz="0" w:val="nil"/>
+          <w:left w:space="0" w:sz="0" w:val="nil"/>
+          <w:bottom w:space="0" w:sz="0" w:val="nil"/>
+          <w:right w:space="0" w:sz="0" w:val="nil"/>
+          <w:between w:space="0" w:sz="0" w:val="nil"/>
+        </w:pBdr>
+        <w:shd w:fill="auto" w:val="clear"/>
+        <w:spacing w:after="0" w:before="0" w:line="240" w:lineRule="auto"/>
+        <w:ind w:left="0" w:right="0" w:firstLine="0"/>
+        <w:jc w:val="left"/>
+        <w:rPr>
+          <w:rFonts w:ascii="Arial" w:cs="Arial" w:eastAsia="Arial" w:hAnsi="Arial"/>
+          <w:b w:val="0"/>
+          <w:i w:val="0"/>
+          <w:smallCaps w:val="0"/>
+          <w:strike w:val="0"/>
+          <w:color w:val="000000"/>
+          <w:sz w:val="22"/>
+          <w:szCs w:val="22"/>
+          <w:u w:val="none"/>
+          <w:shd w:fill="auto" w:val="clear"/>
+          <w:vertAlign w:val="baseline"/>
+        </w:rPr>
+      </w:pPr>
+      <w:r>
+        <w:rPr>
+          <w:rFonts w:ascii="Arial" w:cs="Arial" w:eastAsia="Arial" w:hAnsi="Arial"/>
+          <w:b w:val="0"/>
+          <w:i w:val="0"/>
+          <w:smallCaps w:val="0"/>
+          <w:strike w:val="0"/>
+          <w:color w:val="000000"/>
+          <w:sz w:val="22"/>
+          <w:szCs w:val="22"/>
+          <w:u w:val="none"/>
+          <w:shd w:fill="auto" w:val="clear"/>
+          <w:vertAlign w:val="baseline"/>
+          <w:rtl w:val="0"/>
+        </w:rPr>
+        <w:t xml:space="preserve">I'd feel confident saying over 200</w:t>
+      </w:r>
+    </w:p>
+  </w:comment>
+  <w:comment w:author="Hadley Wickham" w:id="11" w:date="2024-05-10T17:40:13Z">
+    <w:p>
+      <w:pPr>
+        <w:keepNext w:val="0"/>
+        <w:keepLines w:val="0"/>
+        <w:pageBreakBefore w:val="0"/>
+        <w:widowControl w:val="0"/>
+        <w:pBdr>
+          <w:top w:space="0" w:sz="0" w:val="nil"/>
+          <w:left w:space="0" w:sz="0" w:val="nil"/>
+          <w:bottom w:space="0" w:sz="0" w:val="nil"/>
+          <w:right w:space="0" w:sz="0" w:val="nil"/>
+          <w:between w:space="0" w:sz="0" w:val="nil"/>
+        </w:pBdr>
+        <w:shd w:fill="auto" w:val="clear"/>
+        <w:spacing w:after="0" w:before="0" w:line="240" w:lineRule="auto"/>
+        <w:ind w:left="0" w:right="0" w:firstLine="0"/>
+        <w:jc w:val="left"/>
+        <w:rPr>
+          <w:rFonts w:ascii="Arial" w:cs="Arial" w:eastAsia="Arial" w:hAnsi="Arial"/>
+          <w:b w:val="0"/>
+          <w:i w:val="0"/>
+          <w:smallCaps w:val="0"/>
+          <w:strike w:val="0"/>
+          <w:color w:val="000000"/>
+          <w:sz w:val="22"/>
+          <w:szCs w:val="22"/>
+          <w:u w:val="none"/>
+          <w:shd w:fill="auto" w:val="clear"/>
+          <w:vertAlign w:val="baseline"/>
+        </w:rPr>
+      </w:pPr>
+      <w:r>
+        <w:rPr>
+          <w:rFonts w:ascii="Arial" w:cs="Arial" w:eastAsia="Arial" w:hAnsi="Arial"/>
+          <w:b w:val="0"/>
+          <w:i w:val="0"/>
+          <w:smallCaps w:val="0"/>
+          <w:strike w:val="0"/>
+          <w:color w:val="000000"/>
+          <w:sz w:val="22"/>
+          <w:szCs w:val="22"/>
+          <w:u w:val="none"/>
+          <w:shd w:fill="auto" w:val="clear"/>
+          <w:vertAlign w:val="baseline"/>
+          <w:rtl w:val="0"/>
+        </w:rPr>
+        <w:t xml:space="preserve">Oh but we said 320 last time. So I'd suggest we just keep it at that. Or bump it to 350 since I'm sure we've contributed to at least 30 projects in the last two years</w:t>
+      </w:r>
+    </w:p>
+  </w:comment>
+  <w:comment w:author="Tareef Kawaf" w:id="5" w:date="2024-05-10T10:53:30Z">
+    <w:p>
+      <w:pPr>
+        <w:keepNext w:val="0"/>
+        <w:keepLines w:val="0"/>
+        <w:pageBreakBefore w:val="0"/>
+        <w:widowControl w:val="0"/>
+        <w:pBdr>
+          <w:top w:space="0" w:sz="0" w:val="nil"/>
+          <w:left w:space="0" w:sz="0" w:val="nil"/>
+          <w:bottom w:space="0" w:sz="0" w:val="nil"/>
+          <w:right w:space="0" w:sz="0" w:val="nil"/>
+          <w:between w:space="0" w:sz="0" w:val="nil"/>
+        </w:pBdr>
+        <w:shd w:fill="auto" w:val="clear"/>
+        <w:spacing w:after="0" w:before="0" w:line="240" w:lineRule="auto"/>
+        <w:ind w:left="0" w:right="0" w:firstLine="0"/>
+        <w:jc w:val="left"/>
+        <w:rPr>
+          <w:rFonts w:ascii="Arial" w:cs="Arial" w:eastAsia="Arial" w:hAnsi="Arial"/>
+          <w:b w:val="0"/>
+          <w:i w:val="0"/>
+          <w:smallCaps w:val="0"/>
+          <w:strike w:val="0"/>
+          <w:color w:val="000000"/>
+          <w:sz w:val="22"/>
+          <w:szCs w:val="22"/>
+          <w:u w:val="none"/>
+          <w:shd w:fill="auto" w:val="clear"/>
+          <w:vertAlign w:val="baseline"/>
+        </w:rPr>
+      </w:pPr>
+      <w:r>
+        <w:rPr>
+          <w:rFonts w:ascii="Arial" w:cs="Arial" w:eastAsia="Arial" w:hAnsi="Arial"/>
+          <w:b w:val="0"/>
+          <w:i w:val="0"/>
+          <w:smallCaps w:val="0"/>
+          <w:strike w:val="0"/>
+          <w:color w:val="000000"/>
+          <w:sz w:val="22"/>
+          <w:szCs w:val="22"/>
+          <w:u w:val="none"/>
+          <w:shd w:fill="auto" w:val="clear"/>
+          <w:vertAlign w:val="baseline"/>
+          <w:rtl w:val="0"/>
+        </w:rPr>
+        <w:t xml:space="preserve">Is this dip coming because of the number of developers moving to support Positron? Are we counting Positron as open source or not?</w:t>
+      </w:r>
+    </w:p>
+  </w:comment>
+  <w:comment w:author="Hadley Wickham" w:id="6" w:date="2024-05-10T17:39:10Z">
+    <w:p>
+      <w:pPr>
+        <w:keepNext w:val="0"/>
+        <w:keepLines w:val="0"/>
+        <w:pageBreakBefore w:val="0"/>
+        <w:widowControl w:val="0"/>
+        <w:pBdr>
+          <w:top w:space="0" w:sz="0" w:val="nil"/>
+          <w:left w:space="0" w:sz="0" w:val="nil"/>
+          <w:bottom w:space="0" w:sz="0" w:val="nil"/>
+          <w:right w:space="0" w:sz="0" w:val="nil"/>
+          <w:between w:space="0" w:sz="0" w:val="nil"/>
+        </w:pBdr>
+        <w:shd w:fill="auto" w:val="clear"/>
+        <w:spacing w:after="0" w:before="0" w:line="240" w:lineRule="auto"/>
+        <w:ind w:left="0" w:right="0" w:firstLine="0"/>
+        <w:jc w:val="left"/>
+        <w:rPr>
+          <w:rFonts w:ascii="Arial" w:cs="Arial" w:eastAsia="Arial" w:hAnsi="Arial"/>
+          <w:b w:val="0"/>
+          <w:i w:val="0"/>
+          <w:smallCaps w:val="0"/>
+          <w:strike w:val="0"/>
+          <w:color w:val="000000"/>
+          <w:sz w:val="22"/>
+          <w:szCs w:val="22"/>
+          <w:u w:val="none"/>
+          <w:shd w:fill="auto" w:val="clear"/>
+          <w:vertAlign w:val="baseline"/>
+        </w:rPr>
+      </w:pPr>
+      <w:r>
+        <w:rPr>
+          <w:rFonts w:ascii="Arial" w:cs="Arial" w:eastAsia="Arial" w:hAnsi="Arial"/>
+          <w:b w:val="0"/>
+          <w:i w:val="0"/>
+          <w:smallCaps w:val="0"/>
+          <w:strike w:val="0"/>
+          <w:color w:val="000000"/>
+          <w:sz w:val="22"/>
+          <w:szCs w:val="22"/>
+          <w:u w:val="none"/>
+          <w:shd w:fill="auto" w:val="clear"/>
+          <w:vertAlign w:val="baseline"/>
+          <w:rtl w:val="0"/>
+        </w:rPr>
+        <w:t xml:space="preserve">We did count positron as open source</w:t>
+      </w:r>
+    </w:p>
+  </w:comment>
+  <w:comment w:author="Hadley Wickham" w:id="7" w:date="2024-05-10T17:39:53Z">
+    <w:p>
+      <w:pPr>
+        <w:keepNext w:val="0"/>
+        <w:keepLines w:val="0"/>
+        <w:pageBreakBefore w:val="0"/>
+        <w:widowControl w:val="0"/>
+        <w:pBdr>
+          <w:top w:space="0" w:sz="0" w:val="nil"/>
+          <w:left w:space="0" w:sz="0" w:val="nil"/>
+          <w:bottom w:space="0" w:sz="0" w:val="nil"/>
+          <w:right w:space="0" w:sz="0" w:val="nil"/>
+          <w:between w:space="0" w:sz="0" w:val="nil"/>
+        </w:pBdr>
+        <w:shd w:fill="auto" w:val="clear"/>
+        <w:spacing w:after="0" w:before="0" w:line="240" w:lineRule="auto"/>
+        <w:ind w:left="0" w:right="0" w:firstLine="0"/>
+        <w:jc w:val="left"/>
+        <w:rPr>
+          <w:rFonts w:ascii="Arial" w:cs="Arial" w:eastAsia="Arial" w:hAnsi="Arial"/>
+          <w:b w:val="0"/>
+          <w:i w:val="0"/>
+          <w:smallCaps w:val="0"/>
+          <w:strike w:val="0"/>
+          <w:color w:val="000000"/>
+          <w:sz w:val="22"/>
+          <w:szCs w:val="22"/>
+          <w:u w:val="none"/>
+          <w:shd w:fill="auto" w:val="clear"/>
+          <w:vertAlign w:val="baseline"/>
+        </w:rPr>
+      </w:pPr>
+      <w:r>
+        <w:rPr>
+          <w:rFonts w:ascii="Arial" w:cs="Arial" w:eastAsia="Arial" w:hAnsi="Arial"/>
+          <w:b w:val="0"/>
+          <w:i w:val="0"/>
+          <w:smallCaps w:val="0"/>
+          <w:strike w:val="0"/>
+          <w:color w:val="000000"/>
+          <w:sz w:val="22"/>
+          <w:szCs w:val="22"/>
+          <w:u w:val="none"/>
+          <w:shd w:fill="auto" w:val="clear"/>
+          <w:vertAlign w:val="baseline"/>
+          <w:rtl w:val="0"/>
+        </w:rPr>
+        <w:t xml:space="preserve">I don't think it's a dip, just that we were a bit more precise with counting this year</w:t>
+      </w:r>
+    </w:p>
+  </w:comment>
+  <w:comment w:author="Tareef Kawaf" w:id="8" w:date="2024-05-10T21:16:30Z">
+    <w:p>
+      <w:pPr>
+        <w:keepNext w:val="0"/>
+        <w:keepLines w:val="0"/>
+        <w:pageBreakBefore w:val="0"/>
+        <w:widowControl w:val="0"/>
+        <w:pBdr>
+          <w:top w:space="0" w:sz="0" w:val="nil"/>
+          <w:left w:space="0" w:sz="0" w:val="nil"/>
+          <w:bottom w:space="0" w:sz="0" w:val="nil"/>
+          <w:right w:space="0" w:sz="0" w:val="nil"/>
+          <w:between w:space="0" w:sz="0" w:val="nil"/>
+        </w:pBdr>
+        <w:shd w:fill="auto" w:val="clear"/>
+        <w:spacing w:after="0" w:before="0" w:line="240" w:lineRule="auto"/>
+        <w:ind w:left="0" w:right="0" w:firstLine="0"/>
+        <w:jc w:val="left"/>
+        <w:rPr>
+          <w:rFonts w:ascii="Arial" w:cs="Arial" w:eastAsia="Arial" w:hAnsi="Arial"/>
+          <w:b w:val="0"/>
+          <w:i w:val="0"/>
+          <w:smallCaps w:val="0"/>
+          <w:strike w:val="0"/>
+          <w:color w:val="000000"/>
+          <w:sz w:val="22"/>
+          <w:szCs w:val="22"/>
+          <w:u w:val="none"/>
+          <w:shd w:fill="auto" w:val="clear"/>
+          <w:vertAlign w:val="baseline"/>
+        </w:rPr>
+      </w:pPr>
+      <w:r>
+        <w:rPr>
+          <w:rFonts w:ascii="Arial" w:cs="Arial" w:eastAsia="Arial" w:hAnsi="Arial"/>
+          <w:b w:val="0"/>
+          <w:i w:val="0"/>
+          <w:smallCaps w:val="0"/>
+          <w:strike w:val="0"/>
+          <w:color w:val="000000"/>
+          <w:sz w:val="22"/>
+          <w:szCs w:val="22"/>
+          <w:u w:val="none"/>
+          <w:shd w:fill="auto" w:val="clear"/>
+          <w:vertAlign w:val="baseline"/>
+          <w:rtl w:val="0"/>
+        </w:rPr>
+        <w:t xml:space="preserve">Fair enough.  Thanks.</w:t>
+      </w:r>
+    </w:p>
+  </w:comment>
+  <w:comment w:author="Joe Cheng" w:id="13" w:date="2024-05-13T16:56:38Z">
+    <w:p>
+      <w:pPr>
+        <w:keepNext w:val="0"/>
+        <w:keepLines w:val="0"/>
+        <w:pageBreakBefore w:val="0"/>
+        <w:widowControl w:val="0"/>
+        <w:pBdr>
+          <w:top w:space="0" w:sz="0" w:val="nil"/>
+          <w:left w:space="0" w:sz="0" w:val="nil"/>
+          <w:bottom w:space="0" w:sz="0" w:val="nil"/>
+          <w:right w:space="0" w:sz="0" w:val="nil"/>
+          <w:between w:space="0" w:sz="0" w:val="nil"/>
+        </w:pBdr>
+        <w:shd w:fill="auto" w:val="clear"/>
+        <w:spacing w:after="0" w:before="0" w:line="240" w:lineRule="auto"/>
+        <w:ind w:left="0" w:right="0" w:firstLine="0"/>
+        <w:jc w:val="left"/>
+        <w:rPr>
+          <w:rFonts w:ascii="Arial" w:cs="Arial" w:eastAsia="Arial" w:hAnsi="Arial"/>
+          <w:b w:val="0"/>
+          <w:i w:val="0"/>
+          <w:smallCaps w:val="0"/>
+          <w:strike w:val="0"/>
+          <w:color w:val="000000"/>
+          <w:sz w:val="22"/>
+          <w:szCs w:val="22"/>
+          <w:u w:val="none"/>
+          <w:shd w:fill="auto" w:val="clear"/>
+          <w:vertAlign w:val="baseline"/>
+        </w:rPr>
+      </w:pPr>
+      <w:r>
+        <w:rPr>
+          <w:rFonts w:ascii="Arial" w:cs="Arial" w:eastAsia="Arial" w:hAnsi="Arial"/>
+          <w:b w:val="0"/>
+          <w:i w:val="0"/>
+          <w:smallCaps w:val="0"/>
+          <w:strike w:val="0"/>
+          <w:color w:val="000000"/>
+          <w:sz w:val="22"/>
+          <w:szCs w:val="22"/>
+          <w:u w:val="none"/>
+          <w:shd w:fill="auto" w:val="clear"/>
+          <w:vertAlign w:val="baseline"/>
+          <w:rtl w:val="0"/>
+        </w:rPr>
+        <w:t xml:space="preserve">5 engineers including myself but we could reasonably include Greg (design) and Karan (QA) as well</w:t>
+      </w:r>
+    </w:p>
+  </w:comment>
+  <w:comment w:author="Jen Hecht" w:id="15" w:date="2024-05-09T22:04:05Z">
+    <w:p>
+      <w:pPr>
+        <w:keepNext w:val="0"/>
+        <w:keepLines w:val="0"/>
+        <w:pageBreakBefore w:val="0"/>
+        <w:widowControl w:val="0"/>
+        <w:pBdr>
+          <w:top w:space="0" w:sz="0" w:val="nil"/>
+          <w:left w:space="0" w:sz="0" w:val="nil"/>
+          <w:bottom w:space="0" w:sz="0" w:val="nil"/>
+          <w:right w:space="0" w:sz="0" w:val="nil"/>
+          <w:between w:space="0" w:sz="0" w:val="nil"/>
+        </w:pBdr>
+        <w:shd w:fill="auto" w:val="clear"/>
+        <w:spacing w:after="0" w:before="0" w:line="240" w:lineRule="auto"/>
+        <w:ind w:left="0" w:right="0" w:firstLine="0"/>
+        <w:jc w:val="left"/>
+        <w:rPr>
+          <w:rFonts w:ascii="Arial" w:cs="Arial" w:eastAsia="Arial" w:hAnsi="Arial"/>
+          <w:b w:val="0"/>
+          <w:i w:val="0"/>
+          <w:smallCaps w:val="0"/>
+          <w:strike w:val="0"/>
+          <w:color w:val="000000"/>
+          <w:sz w:val="22"/>
+          <w:szCs w:val="22"/>
+          <w:u w:val="none"/>
+          <w:shd w:fill="auto" w:val="clear"/>
+          <w:vertAlign w:val="baseline"/>
+        </w:rPr>
+      </w:pPr>
+      <w:r>
+        <w:rPr>
+          <w:rFonts w:ascii="Arial" w:cs="Arial" w:eastAsia="Arial" w:hAnsi="Arial"/>
+          <w:b w:val="0"/>
+          <w:i w:val="0"/>
+          <w:smallCaps w:val="0"/>
+          <w:strike w:val="0"/>
+          <w:color w:val="000000"/>
+          <w:sz w:val="22"/>
+          <w:szCs w:val="22"/>
+          <w:u w:val="none"/>
+          <w:shd w:fill="auto" w:val="clear"/>
+          <w:vertAlign w:val="baseline"/>
+          <w:rtl w:val="0"/>
+        </w:rPr>
+        <w:t xml:space="preserve">@hadley@posit.co , is this correct?</w:t>
+      </w:r>
+    </w:p>
+    <w:p>
+      <w:pPr>
+        <w:keepNext w:val="0"/>
+        <w:keepLines w:val="0"/>
+        <w:pageBreakBefore w:val="0"/>
+        <w:widowControl w:val="0"/>
+        <w:pBdr>
+          <w:top w:space="0" w:sz="0" w:val="nil"/>
+          <w:left w:space="0" w:sz="0" w:val="nil"/>
+          <w:bottom w:space="0" w:sz="0" w:val="nil"/>
+          <w:right w:space="0" w:sz="0" w:val="nil"/>
+          <w:between w:space="0" w:sz="0" w:val="nil"/>
+        </w:pBdr>
+        <w:shd w:fill="auto" w:val="clear"/>
+        <w:spacing w:after="0" w:before="0" w:line="240" w:lineRule="auto"/>
+        <w:ind w:left="0" w:right="0" w:firstLine="0"/>
+        <w:jc w:val="left"/>
+        <w:rPr>
+          <w:rFonts w:ascii="Arial" w:cs="Arial" w:eastAsia="Arial" w:hAnsi="Arial"/>
+          <w:b w:val="0"/>
+          <w:i w:val="0"/>
+          <w:smallCaps w:val="0"/>
+          <w:strike w:val="0"/>
+          <w:color w:val="000000"/>
+          <w:sz w:val="22"/>
+          <w:szCs w:val="22"/>
+          <w:u w:val="none"/>
+          <w:shd w:fill="auto" w:val="clear"/>
+          <w:vertAlign w:val="baseline"/>
+        </w:rPr>
+      </w:pPr>
+      <w:r>
+        <w:rPr>
+          <w:rFonts w:ascii="Arial" w:cs="Arial" w:eastAsia="Arial" w:hAnsi="Arial"/>
+          <w:b w:val="0"/>
+          <w:i w:val="0"/>
+          <w:smallCaps w:val="0"/>
+          <w:strike w:val="0"/>
+          <w:color w:val="000000"/>
+          <w:sz w:val="22"/>
+          <w:szCs w:val="22"/>
+          <w:u w:val="none"/>
+          <w:shd w:fill="auto" w:val="clear"/>
+          <w:vertAlign w:val="baseline"/>
+          <w:rtl w:val="0"/>
+        </w:rPr>
+        <w:t xml:space="preserve">_Assigned to hadley@posit.co_</w:t>
+      </w:r>
+    </w:p>
+  </w:comment>
+  <w:comment w:author="Hadley Wickham" w:id="16" w:date="2024-05-10T17:43:17Z">
+    <w:p>
+      <w:pPr>
+        <w:keepNext w:val="0"/>
+        <w:keepLines w:val="0"/>
+        <w:pageBreakBefore w:val="0"/>
+        <w:widowControl w:val="0"/>
+        <w:pBdr>
+          <w:top w:space="0" w:sz="0" w:val="nil"/>
+          <w:left w:space="0" w:sz="0" w:val="nil"/>
+          <w:bottom w:space="0" w:sz="0" w:val="nil"/>
+          <w:right w:space="0" w:sz="0" w:val="nil"/>
+          <w:between w:space="0" w:sz="0" w:val="nil"/>
+        </w:pBdr>
+        <w:shd w:fill="auto" w:val="clear"/>
+        <w:spacing w:after="0" w:before="0" w:line="240" w:lineRule="auto"/>
+        <w:ind w:left="0" w:right="0" w:firstLine="0"/>
+        <w:jc w:val="left"/>
+        <w:rPr>
+          <w:rFonts w:ascii="Arial" w:cs="Arial" w:eastAsia="Arial" w:hAnsi="Arial"/>
+          <w:b w:val="0"/>
+          <w:i w:val="0"/>
+          <w:smallCaps w:val="0"/>
+          <w:strike w:val="0"/>
+          <w:color w:val="000000"/>
+          <w:sz w:val="22"/>
+          <w:szCs w:val="22"/>
+          <w:u w:val="none"/>
+          <w:shd w:fill="auto" w:val="clear"/>
+          <w:vertAlign w:val="baseline"/>
+        </w:rPr>
+      </w:pPr>
+      <w:r>
+        <w:rPr>
+          <w:rFonts w:ascii="Arial" w:cs="Arial" w:eastAsia="Arial" w:hAnsi="Arial"/>
+          <w:b w:val="0"/>
+          <w:i w:val="0"/>
+          <w:smallCaps w:val="0"/>
+          <w:strike w:val="0"/>
+          <w:color w:val="000000"/>
+          <w:sz w:val="22"/>
+          <w:szCs w:val="22"/>
+          <w:u w:val="none"/>
+          <w:shd w:fill="auto" w:val="clear"/>
+          <w:vertAlign w:val="baseline"/>
+          <w:rtl w:val="0"/>
+        </w:rPr>
+        <w:t xml:space="preserve">Let's say 114.</w:t>
+      </w:r>
+    </w:p>
+    <w:p>
+      <w:pPr>
+        <w:keepNext w:val="0"/>
+        <w:keepLines w:val="0"/>
+        <w:pageBreakBefore w:val="0"/>
+        <w:widowControl w:val="0"/>
+        <w:pBdr>
+          <w:top w:space="0" w:sz="0" w:val="nil"/>
+          <w:left w:space="0" w:sz="0" w:val="nil"/>
+          <w:bottom w:space="0" w:sz="0" w:val="nil"/>
+          <w:right w:space="0" w:sz="0" w:val="nil"/>
+          <w:between w:space="0" w:sz="0" w:val="nil"/>
+        </w:pBdr>
+        <w:shd w:fill="auto" w:val="clear"/>
+        <w:spacing w:after="0" w:before="0" w:line="240" w:lineRule="auto"/>
+        <w:ind w:left="0" w:right="0" w:firstLine="0"/>
+        <w:jc w:val="left"/>
+        <w:rPr>
+          <w:rFonts w:ascii="Arial" w:cs="Arial" w:eastAsia="Arial" w:hAnsi="Arial"/>
+          <w:b w:val="0"/>
+          <w:i w:val="0"/>
+          <w:smallCaps w:val="0"/>
+          <w:strike w:val="0"/>
+          <w:color w:val="000000"/>
+          <w:sz w:val="22"/>
+          <w:szCs w:val="22"/>
+          <w:u w:val="none"/>
+          <w:shd w:fill="auto" w:val="clear"/>
+          <w:vertAlign w:val="baseline"/>
+        </w:rPr>
+      </w:pPr>
+      <w:r>
+        <w:rPr>
+          <w:rtl w:val="0"/>
+        </w:rPr>
+      </w:r>
+    </w:p>
+    <w:p>
+      <w:pPr>
+        <w:keepNext w:val="0"/>
+        <w:keepLines w:val="0"/>
+        <w:pageBreakBefore w:val="0"/>
+        <w:widowControl w:val="0"/>
+        <w:pBdr>
+          <w:top w:space="0" w:sz="0" w:val="nil"/>
+          <w:left w:space="0" w:sz="0" w:val="nil"/>
+          <w:bottom w:space="0" w:sz="0" w:val="nil"/>
+          <w:right w:space="0" w:sz="0" w:val="nil"/>
+          <w:between w:space="0" w:sz="0" w:val="nil"/>
+        </w:pBdr>
+        <w:shd w:fill="auto" w:val="clear"/>
+        <w:spacing w:after="0" w:before="0" w:line="240" w:lineRule="auto"/>
+        <w:ind w:left="0" w:right="0" w:firstLine="0"/>
+        <w:jc w:val="left"/>
+        <w:rPr>
+          <w:rFonts w:ascii="Arial" w:cs="Arial" w:eastAsia="Arial" w:hAnsi="Arial"/>
+          <w:b w:val="0"/>
+          <w:i w:val="0"/>
+          <w:smallCaps w:val="0"/>
+          <w:strike w:val="0"/>
+          <w:color w:val="000000"/>
+          <w:sz w:val="22"/>
+          <w:szCs w:val="22"/>
+          <w:u w:val="none"/>
+          <w:shd w:fill="auto" w:val="clear"/>
+          <w:vertAlign w:val="baseline"/>
+        </w:rPr>
+      </w:pPr>
+      <w:r>
+        <w:rPr>
+          <w:rFonts w:ascii="Arial" w:cs="Arial" w:eastAsia="Arial" w:hAnsi="Arial"/>
+          <w:b w:val="0"/>
+          <w:i w:val="0"/>
+          <w:smallCaps w:val="0"/>
+          <w:strike w:val="0"/>
+          <w:color w:val="000000"/>
+          <w:sz w:val="22"/>
+          <w:szCs w:val="22"/>
+          <w:u w:val="none"/>
+          <w:shd w:fill="auto" w:val="clear"/>
+          <w:vertAlign w:val="baseline"/>
+          <w:rtl w:val="0"/>
+        </w:rPr>
+        <w:t xml:space="preserve">@charlotte.wickham@posit.co I used this code: </w:t>
+      </w:r>
+    </w:p>
+    <w:p>
+      <w:pPr>
+        <w:keepNext w:val="0"/>
+        <w:keepLines w:val="0"/>
+        <w:pageBreakBefore w:val="0"/>
+        <w:widowControl w:val="0"/>
+        <w:pBdr>
+          <w:top w:space="0" w:sz="0" w:val="nil"/>
+          <w:left w:space="0" w:sz="0" w:val="nil"/>
+          <w:bottom w:space="0" w:sz="0" w:val="nil"/>
+          <w:right w:space="0" w:sz="0" w:val="nil"/>
+          <w:between w:space="0" w:sz="0" w:val="nil"/>
+        </w:pBdr>
+        <w:shd w:fill="auto" w:val="clear"/>
+        <w:spacing w:after="0" w:before="0" w:line="240" w:lineRule="auto"/>
+        <w:ind w:left="0" w:right="0" w:firstLine="0"/>
+        <w:jc w:val="left"/>
+        <w:rPr>
+          <w:rFonts w:ascii="Arial" w:cs="Arial" w:eastAsia="Arial" w:hAnsi="Arial"/>
+          <w:b w:val="0"/>
+          <w:i w:val="0"/>
+          <w:smallCaps w:val="0"/>
+          <w:strike w:val="0"/>
+          <w:color w:val="000000"/>
+          <w:sz w:val="22"/>
+          <w:szCs w:val="22"/>
+          <w:u w:val="none"/>
+          <w:shd w:fill="auto" w:val="clear"/>
+          <w:vertAlign w:val="baseline"/>
+        </w:rPr>
+      </w:pPr>
+      <w:r>
+        <w:rPr>
+          <w:rtl w:val="0"/>
+        </w:rPr>
+      </w:r>
+    </w:p>
+    <w:p>
+      <w:pPr>
+        <w:keepNext w:val="0"/>
+        <w:keepLines w:val="0"/>
+        <w:pageBreakBefore w:val="0"/>
+        <w:widowControl w:val="0"/>
+        <w:pBdr>
+          <w:top w:space="0" w:sz="0" w:val="nil"/>
+          <w:left w:space="0" w:sz="0" w:val="nil"/>
+          <w:bottom w:space="0" w:sz="0" w:val="nil"/>
+          <w:right w:space="0" w:sz="0" w:val="nil"/>
+          <w:between w:space="0" w:sz="0" w:val="nil"/>
+        </w:pBdr>
+        <w:shd w:fill="auto" w:val="clear"/>
+        <w:spacing w:after="0" w:before="0" w:line="240" w:lineRule="auto"/>
+        <w:ind w:left="0" w:right="0" w:firstLine="0"/>
+        <w:jc w:val="left"/>
+        <w:rPr>
+          <w:rFonts w:ascii="Arial" w:cs="Arial" w:eastAsia="Arial" w:hAnsi="Arial"/>
+          <w:b w:val="0"/>
+          <w:i w:val="0"/>
+          <w:smallCaps w:val="0"/>
+          <w:strike w:val="0"/>
+          <w:color w:val="000000"/>
+          <w:sz w:val="22"/>
+          <w:szCs w:val="22"/>
+          <w:u w:val="none"/>
+          <w:shd w:fill="auto" w:val="clear"/>
+          <w:vertAlign w:val="baseline"/>
+        </w:rPr>
+      </w:pPr>
+      <w:r>
+        <w:rPr>
+          <w:rFonts w:ascii="Arial" w:cs="Arial" w:eastAsia="Arial" w:hAnsi="Arial"/>
+          <w:b w:val="0"/>
+          <w:i w:val="0"/>
+          <w:smallCaps w:val="0"/>
+          <w:strike w:val="0"/>
+          <w:color w:val="000000"/>
+          <w:sz w:val="22"/>
+          <w:szCs w:val="22"/>
+          <w:u w:val="none"/>
+          <w:shd w:fill="auto" w:val="clear"/>
+          <w:vertAlign w:val="baseline"/>
+          <w:rtl w:val="0"/>
+        </w:rPr>
+        <w:t xml:space="preserve">repos_json &lt;- gh::gh("/orgs/{org}/repos", org = "r-lib", .limit = Inf)</w:t>
+      </w:r>
+    </w:p>
+    <w:p>
+      <w:pPr>
+        <w:keepNext w:val="0"/>
+        <w:keepLines w:val="0"/>
+        <w:pageBreakBefore w:val="0"/>
+        <w:widowControl w:val="0"/>
+        <w:pBdr>
+          <w:top w:space="0" w:sz="0" w:val="nil"/>
+          <w:left w:space="0" w:sz="0" w:val="nil"/>
+          <w:bottom w:space="0" w:sz="0" w:val="nil"/>
+          <w:right w:space="0" w:sz="0" w:val="nil"/>
+          <w:between w:space="0" w:sz="0" w:val="nil"/>
+        </w:pBdr>
+        <w:shd w:fill="auto" w:val="clear"/>
+        <w:spacing w:after="0" w:before="0" w:line="240" w:lineRule="auto"/>
+        <w:ind w:left="0" w:right="0" w:firstLine="0"/>
+        <w:jc w:val="left"/>
+        <w:rPr>
+          <w:rFonts w:ascii="Arial" w:cs="Arial" w:eastAsia="Arial" w:hAnsi="Arial"/>
+          <w:b w:val="0"/>
+          <w:i w:val="0"/>
+          <w:smallCaps w:val="0"/>
+          <w:strike w:val="0"/>
+          <w:color w:val="000000"/>
+          <w:sz w:val="22"/>
+          <w:szCs w:val="22"/>
+          <w:u w:val="none"/>
+          <w:shd w:fill="auto" w:val="clear"/>
+          <w:vertAlign w:val="baseline"/>
+        </w:rPr>
+      </w:pPr>
+      <w:r>
+        <w:rPr>
+          <w:rFonts w:ascii="Arial" w:cs="Arial" w:eastAsia="Arial" w:hAnsi="Arial"/>
+          <w:b w:val="0"/>
+          <w:i w:val="0"/>
+          <w:smallCaps w:val="0"/>
+          <w:strike w:val="0"/>
+          <w:color w:val="000000"/>
+          <w:sz w:val="22"/>
+          <w:szCs w:val="22"/>
+          <w:u w:val="none"/>
+          <w:shd w:fill="auto" w:val="clear"/>
+          <w:vertAlign w:val="baseline"/>
+          <w:rtl w:val="0"/>
+        </w:rPr>
+        <w:t xml:space="preserve">names &lt;- sapply(repos_json, "[[", "name")</w:t>
+      </w:r>
+    </w:p>
+    <w:p>
+      <w:pPr>
+        <w:keepNext w:val="0"/>
+        <w:keepLines w:val="0"/>
+        <w:pageBreakBefore w:val="0"/>
+        <w:widowControl w:val="0"/>
+        <w:pBdr>
+          <w:top w:space="0" w:sz="0" w:val="nil"/>
+          <w:left w:space="0" w:sz="0" w:val="nil"/>
+          <w:bottom w:space="0" w:sz="0" w:val="nil"/>
+          <w:right w:space="0" w:sz="0" w:val="nil"/>
+          <w:between w:space="0" w:sz="0" w:val="nil"/>
+        </w:pBdr>
+        <w:shd w:fill="auto" w:val="clear"/>
+        <w:spacing w:after="0" w:before="0" w:line="240" w:lineRule="auto"/>
+        <w:ind w:left="0" w:right="0" w:firstLine="0"/>
+        <w:jc w:val="left"/>
+        <w:rPr>
+          <w:rFonts w:ascii="Arial" w:cs="Arial" w:eastAsia="Arial" w:hAnsi="Arial"/>
+          <w:b w:val="0"/>
+          <w:i w:val="0"/>
+          <w:smallCaps w:val="0"/>
+          <w:strike w:val="0"/>
+          <w:color w:val="000000"/>
+          <w:sz w:val="22"/>
+          <w:szCs w:val="22"/>
+          <w:u w:val="none"/>
+          <w:shd w:fill="auto" w:val="clear"/>
+          <w:vertAlign w:val="baseline"/>
+        </w:rPr>
+      </w:pPr>
+      <w:r>
+        <w:rPr>
+          <w:rtl w:val="0"/>
+        </w:rPr>
+      </w:r>
+    </w:p>
+    <w:p>
+      <w:pPr>
+        <w:keepNext w:val="0"/>
+        <w:keepLines w:val="0"/>
+        <w:pageBreakBefore w:val="0"/>
+        <w:widowControl w:val="0"/>
+        <w:pBdr>
+          <w:top w:space="0" w:sz="0" w:val="nil"/>
+          <w:left w:space="0" w:sz="0" w:val="nil"/>
+          <w:bottom w:space="0" w:sz="0" w:val="nil"/>
+          <w:right w:space="0" w:sz="0" w:val="nil"/>
+          <w:between w:space="0" w:sz="0" w:val="nil"/>
+        </w:pBdr>
+        <w:shd w:fill="auto" w:val="clear"/>
+        <w:spacing w:after="0" w:before="0" w:line="240" w:lineRule="auto"/>
+        <w:ind w:left="0" w:right="0" w:firstLine="0"/>
+        <w:jc w:val="left"/>
+        <w:rPr>
+          <w:rFonts w:ascii="Arial" w:cs="Arial" w:eastAsia="Arial" w:hAnsi="Arial"/>
+          <w:b w:val="0"/>
+          <w:i w:val="0"/>
+          <w:smallCaps w:val="0"/>
+          <w:strike w:val="0"/>
+          <w:color w:val="000000"/>
+          <w:sz w:val="22"/>
+          <w:szCs w:val="22"/>
+          <w:u w:val="none"/>
+          <w:shd w:fill="auto" w:val="clear"/>
+          <w:vertAlign w:val="baseline"/>
+        </w:rPr>
+      </w:pPr>
+      <w:r>
+        <w:rPr>
+          <w:rFonts w:ascii="Arial" w:cs="Arial" w:eastAsia="Arial" w:hAnsi="Arial"/>
+          <w:b w:val="0"/>
+          <w:i w:val="0"/>
+          <w:smallCaps w:val="0"/>
+          <w:strike w:val="0"/>
+          <w:color w:val="000000"/>
+          <w:sz w:val="22"/>
+          <w:szCs w:val="22"/>
+          <w:u w:val="none"/>
+          <w:shd w:fill="auto" w:val="clear"/>
+          <w:vertAlign w:val="baseline"/>
+          <w:rtl w:val="0"/>
+        </w:rPr>
+        <w:t xml:space="preserve">length(intersect(names, rownames(available.packages())))</w:t>
+      </w:r>
+    </w:p>
+  </w:comment>
+  <w:comment w:author="Jen Hecht" w:id="0" w:date="2024-05-03T21:02:51Z">
+    <w:p>
+      <w:pPr>
+        <w:keepNext w:val="0"/>
+        <w:keepLines w:val="0"/>
+        <w:pageBreakBefore w:val="0"/>
+        <w:widowControl w:val="0"/>
+        <w:pBdr>
+          <w:top w:space="0" w:sz="0" w:val="nil"/>
+          <w:left w:space="0" w:sz="0" w:val="nil"/>
+          <w:bottom w:space="0" w:sz="0" w:val="nil"/>
+          <w:right w:space="0" w:sz="0" w:val="nil"/>
+          <w:between w:space="0" w:sz="0" w:val="nil"/>
+        </w:pBdr>
+        <w:shd w:fill="auto" w:val="clear"/>
+        <w:spacing w:after="0" w:before="0" w:line="240" w:lineRule="auto"/>
+        <w:ind w:left="0" w:right="0" w:firstLine="0"/>
+        <w:jc w:val="left"/>
+        <w:rPr>
+          <w:rFonts w:ascii="Arial" w:cs="Arial" w:eastAsia="Arial" w:hAnsi="Arial"/>
+          <w:b w:val="0"/>
+          <w:i w:val="0"/>
+          <w:smallCaps w:val="0"/>
+          <w:strike w:val="0"/>
+          <w:color w:val="000000"/>
+          <w:sz w:val="22"/>
+          <w:szCs w:val="22"/>
+          <w:u w:val="none"/>
+          <w:shd w:fill="auto" w:val="clear"/>
+          <w:vertAlign w:val="baseline"/>
+        </w:rPr>
+      </w:pPr>
+      <w:r>
+        <w:rPr>
+          <w:rFonts w:ascii="Arial" w:cs="Arial" w:eastAsia="Arial" w:hAnsi="Arial"/>
+          <w:b w:val="0"/>
+          <w:i w:val="0"/>
+          <w:smallCaps w:val="0"/>
+          <w:strike w:val="0"/>
+          <w:color w:val="000000"/>
+          <w:sz w:val="22"/>
+          <w:szCs w:val="22"/>
+          <w:u w:val="none"/>
+          <w:shd w:fill="auto" w:val="clear"/>
+          <w:vertAlign w:val="baseline"/>
+          <w:rtl w:val="0"/>
+        </w:rPr>
         <w:t xml:space="preserve">when we take down our 2021 report from the website, we will want to archive in the same place as previous report downloads. Pdf version of this report can be found internally here: https://positpbc.atlassian.net/wiki/spaces/CORP/pages/223969331/PBC+Annual+Reports</w:t>
+      </w:r>
+    </w:p>
+  </w:comment>
+  <w:comment w:author="Charlotte Wickham" w:id="1" w:date="2024-05-08T20:22:28Z">
+    <w:p>
+      <w:pPr>
+        <w:keepNext w:val="0"/>
+        <w:keepLines w:val="0"/>
+        <w:pageBreakBefore w:val="0"/>
+        <w:widowControl w:val="0"/>
+        <w:pBdr>
+          <w:top w:space="0" w:sz="0" w:val="nil"/>
+          <w:left w:space="0" w:sz="0" w:val="nil"/>
+          <w:bottom w:space="0" w:sz="0" w:val="nil"/>
+          <w:right w:space="0" w:sz="0" w:val="nil"/>
+          <w:between w:space="0" w:sz="0" w:val="nil"/>
+        </w:pBdr>
+        <w:shd w:fill="auto" w:val="clear"/>
+        <w:spacing w:after="0" w:before="0" w:line="240" w:lineRule="auto"/>
+        <w:ind w:left="0" w:right="0" w:firstLine="0"/>
+        <w:jc w:val="left"/>
+        <w:rPr>
+          <w:rFonts w:ascii="Arial" w:cs="Arial" w:eastAsia="Arial" w:hAnsi="Arial"/>
+          <w:b w:val="0"/>
+          <w:i w:val="0"/>
+          <w:smallCaps w:val="0"/>
+          <w:strike w:val="0"/>
+          <w:color w:val="000000"/>
+          <w:sz w:val="22"/>
+          <w:szCs w:val="22"/>
+          <w:u w:val="none"/>
+          <w:shd w:fill="auto" w:val="clear"/>
+          <w:vertAlign w:val="baseline"/>
+        </w:rPr>
+      </w:pPr>
+      <w:r>
+        <w:rPr>
+          <w:rFonts w:ascii="Arial" w:cs="Arial" w:eastAsia="Arial" w:hAnsi="Arial"/>
+          <w:b w:val="0"/>
+          <w:i w:val="0"/>
+          <w:smallCaps w:val="0"/>
+          <w:strike w:val="0"/>
+          <w:color w:val="000000"/>
+          <w:sz w:val="22"/>
+          <w:szCs w:val="22"/>
+          <w:u w:val="none"/>
+          <w:shd w:fill="auto" w:val="clear"/>
+          <w:vertAlign w:val="baseline"/>
+          <w:rtl w:val="0"/>
+        </w:rPr>
+        <w:t xml:space="preserve">It looks like it already lives at a similar location: https://posit.co/wp-content/uploads/2022/09/RStudio-BenefitCorporation-2021-Annual-Report.pdf</w:t>
+      </w:r>
+    </w:p>
+    <w:p>
+      <w:pPr>
+        <w:keepNext w:val="0"/>
+        <w:keepLines w:val="0"/>
+        <w:pageBreakBefore w:val="0"/>
+        <w:widowControl w:val="0"/>
+        <w:pBdr>
+          <w:top w:space="0" w:sz="0" w:val="nil"/>
+          <w:left w:space="0" w:sz="0" w:val="nil"/>
+          <w:bottom w:space="0" w:sz="0" w:val="nil"/>
+          <w:right w:space="0" w:sz="0" w:val="nil"/>
+          <w:between w:space="0" w:sz="0" w:val="nil"/>
+        </w:pBdr>
+        <w:shd w:fill="auto" w:val="clear"/>
+        <w:spacing w:after="0" w:before="0" w:line="240" w:lineRule="auto"/>
+        <w:ind w:left="0" w:right="0" w:firstLine="0"/>
+        <w:jc w:val="left"/>
+        <w:rPr>
+          <w:rFonts w:ascii="Arial" w:cs="Arial" w:eastAsia="Arial" w:hAnsi="Arial"/>
+          <w:b w:val="0"/>
+          <w:i w:val="0"/>
+          <w:smallCaps w:val="0"/>
+          <w:strike w:val="0"/>
+          <w:color w:val="000000"/>
+          <w:sz w:val="22"/>
+          <w:szCs w:val="22"/>
+          <w:u w:val="none"/>
+          <w:shd w:fill="auto" w:val="clear"/>
+          <w:vertAlign w:val="baseline"/>
+        </w:rPr>
+      </w:pPr>
+      <w:r>
+        <w:rPr>
+          <w:rFonts w:ascii="Arial" w:cs="Arial" w:eastAsia="Arial" w:hAnsi="Arial"/>
+          <w:b w:val="0"/>
+          <w:i w:val="0"/>
+          <w:smallCaps w:val="0"/>
+          <w:strike w:val="0"/>
+          <w:color w:val="000000"/>
+          <w:sz w:val="22"/>
+          <w:szCs w:val="22"/>
+          <w:u w:val="none"/>
+          <w:shd w:fill="auto" w:val="clear"/>
+          <w:vertAlign w:val="baseline"/>
+          <w:rtl w:val="0"/>
+        </w:rPr>
+        <w:t xml:space="preserve">I'll add this link, and we just need to make sure it continues to live there.</w:t>
+      </w:r>
+    </w:p>
+  </w:comment>
+  <w:comment w:author="Hadley Wickham" w:id="2" w:date="2024-05-10T17:37:55Z">
+    <w:p>
+      <w:pPr>
+        <w:keepNext w:val="0"/>
+        <w:keepLines w:val="0"/>
+        <w:pageBreakBefore w:val="0"/>
+        <w:widowControl w:val="0"/>
+        <w:pBdr>
+          <w:top w:space="0" w:sz="0" w:val="nil"/>
+          <w:left w:space="0" w:sz="0" w:val="nil"/>
+          <w:bottom w:space="0" w:sz="0" w:val="nil"/>
+          <w:right w:space="0" w:sz="0" w:val="nil"/>
+          <w:between w:space="0" w:sz="0" w:val="nil"/>
+        </w:pBdr>
+        <w:shd w:fill="auto" w:val="clear"/>
+        <w:spacing w:after="0" w:before="0" w:line="240" w:lineRule="auto"/>
+        <w:ind w:left="0" w:right="0" w:firstLine="0"/>
+        <w:jc w:val="left"/>
+        <w:rPr>
+          <w:rFonts w:ascii="Arial" w:cs="Arial" w:eastAsia="Arial" w:hAnsi="Arial"/>
+          <w:b w:val="0"/>
+          <w:i w:val="0"/>
+          <w:smallCaps w:val="0"/>
+          <w:strike w:val="0"/>
+          <w:color w:val="000000"/>
+          <w:sz w:val="22"/>
+          <w:szCs w:val="22"/>
+          <w:u w:val="none"/>
+          <w:shd w:fill="auto" w:val="clear"/>
+          <w:vertAlign w:val="baseline"/>
+        </w:rPr>
+      </w:pPr>
+      <w:r>
+        <w:rPr>
+          <w:rFonts w:ascii="Arial" w:cs="Arial" w:eastAsia="Arial" w:hAnsi="Arial"/>
+          <w:b w:val="0"/>
+          <w:i w:val="0"/>
+          <w:smallCaps w:val="0"/>
+          <w:strike w:val="0"/>
+          <w:color w:val="000000"/>
+          <w:sz w:val="22"/>
+          <w:szCs w:val="22"/>
+          <w:u w:val="none"/>
+          <w:shd w:fill="auto" w:val="clear"/>
+          <w:vertAlign w:val="baseline"/>
+          <w:rtl w:val="0"/>
+        </w:rPr>
+        <w:t xml:space="preserve">IMO I think we could just drop this paragraph and have it only on the website. Then we can link to one page that has all the reports</w:t>
+      </w:r>
+    </w:p>
+  </w:comment>
+  <w:comment w:author="Tareef Kawaf" w:id="3" w:date="2024-05-10T10:51:19Z">
+    <w:p>
+      <w:pPr>
+        <w:keepNext w:val="0"/>
+        <w:keepLines w:val="0"/>
+        <w:pageBreakBefore w:val="0"/>
+        <w:widowControl w:val="0"/>
+        <w:pBdr>
+          <w:top w:space="0" w:sz="0" w:val="nil"/>
+          <w:left w:space="0" w:sz="0" w:val="nil"/>
+          <w:bottom w:space="0" w:sz="0" w:val="nil"/>
+          <w:right w:space="0" w:sz="0" w:val="nil"/>
+          <w:between w:space="0" w:sz="0" w:val="nil"/>
+        </w:pBdr>
+        <w:shd w:fill="auto" w:val="clear"/>
+        <w:spacing w:after="0" w:before="0" w:line="240" w:lineRule="auto"/>
+        <w:ind w:left="0" w:right="0" w:firstLine="0"/>
+        <w:jc w:val="left"/>
+        <w:rPr>
+          <w:rFonts w:ascii="Arial" w:cs="Arial" w:eastAsia="Arial" w:hAnsi="Arial"/>
+          <w:b w:val="0"/>
+          <w:i w:val="0"/>
+          <w:smallCaps w:val="0"/>
+          <w:strike w:val="0"/>
+          <w:color w:val="000000"/>
+          <w:sz w:val="22"/>
+          <w:szCs w:val="22"/>
+          <w:u w:val="none"/>
+          <w:shd w:fill="auto" w:val="clear"/>
+          <w:vertAlign w:val="baseline"/>
+        </w:rPr>
+      </w:pPr>
+      <w:r>
+        <w:rPr>
+          <w:rFonts w:ascii="Arial" w:cs="Arial" w:eastAsia="Arial" w:hAnsi="Arial"/>
+          <w:b w:val="0"/>
+          <w:i w:val="0"/>
+          <w:smallCaps w:val="0"/>
+          <w:strike w:val="0"/>
+          <w:color w:val="000000"/>
+          <w:sz w:val="22"/>
+          <w:szCs w:val="22"/>
+          <w:u w:val="none"/>
+          <w:shd w:fill="auto" w:val="clear"/>
+          <w:vertAlign w:val="baseline"/>
+          <w:rtl w:val="0"/>
+        </w:rPr>
+        <w:t xml:space="preserve">Although I love and believe in this, I am not sure if this is needed in the Annual report. This gets into how our business is architected and why we believe that open source is good for business.</w:t>
       </w:r>
     </w:p>
   </w:comment>

</xml_diff>

<commit_message>
Propagate updates from Google Doc
</commit_message>
<xml_diff>
--- a/import/raw-report.docx
+++ b/import/raw-report.docx
@@ -147,90 +147,6 @@
           <w:color w:val="000000"/>
           <w:rtl w:val="0"/>
         </w:rPr>
-        <w:t xml:space="preserve">As a PBC, Posit publishes a report at least once every two years describing the public benefit we have created and how we seek to provide public benefits in the future. This is the fourth of these reports. The first report for 2019 </w:t>
-      </w:r>
-      <w:hyperlink r:id="rId8">
-        <w:r>
-          <w:rPr>
-            <w:color w:val="1155cc"/>
-            <w:u w:val="single"/>
-            <w:rtl w:val="0"/>
-          </w:rPr>
-          <w:t xml:space="preserve">may be found here</w:t>
-        </w:r>
-      </w:hyperlink>
-      <w:r>
-        <w:rPr>
-          <w:color w:val="000000"/>
-          <w:rtl w:val="0"/>
-        </w:rPr>
-        <w:t xml:space="preserve">. The second report for 2020 </w:t>
-      </w:r>
-      <w:hyperlink r:id="rId9">
-        <w:r>
-          <w:rPr>
-            <w:color w:val="1155cc"/>
-            <w:u w:val="single"/>
-            <w:rtl w:val="0"/>
-          </w:rPr>
-          <w:t xml:space="preserve">may be found </w:t>
-          <w:tab/>
-          <w:t xml:space="preserve">here</w:t>
-        </w:r>
-      </w:hyperlink>
-      <w:r>
-        <w:rPr>
-          <w:color w:val="000000"/>
-          <w:rtl w:val="0"/>
-        </w:rPr>
-        <w:t xml:space="preserve">, and our 2021 report </w:t>
-      </w:r>
-      <w:commentRangeStart w:id="0"/>
-      <w:commentRangeStart w:id="1"/>
-      <w:commentRangeStart w:id="2"/>
-      <w:r>
-        <w:rPr>
-          <w:color w:val="000000"/>
-          <w:rtl w:val="0"/>
-        </w:rPr>
-        <w:t xml:space="preserve">may be found here</w:t>
-      </w:r>
-      <w:commentRangeEnd w:id="0"/>
-      <w:r>
-        <w:commentReference w:id="0"/>
-      </w:r>
-      <w:commentRangeEnd w:id="1"/>
-      <w:r>
-        <w:commentReference w:id="1"/>
-      </w:r>
-      <w:commentRangeEnd w:id="2"/>
-      <w:r>
-        <w:commentReference w:id="2"/>
-      </w:r>
-      <w:r>
-        <w:rPr>
-          <w:color w:val="000000"/>
-          <w:rtl w:val="0"/>
-        </w:rPr>
-        <w:t xml:space="preserve">.</w:t>
-      </w:r>
-      <w:r>
-        <w:rPr>
-          <w:rtl w:val="0"/>
-        </w:rPr>
-      </w:r>
-    </w:p>
-    <w:p>
-      <w:pPr>
-        <w:rPr>
-          <w:color w:val="000000"/>
-        </w:rPr>
-      </w:pPr>
-      <w:r>
-        <w:rPr>
-          <w:color w:val="000000"/>
-          <w:rtl w:val="0"/>
-        </w:rPr>
         <w:t xml:space="preserve">To fulfill its beneficial purposes, Posit intends to remain an independent company over the long term. With the support of our customers, employees, and the community, we remain excited to contribute useful solutions to the important problems of knowledge they face.</w:t>
       </w:r>
     </w:p>
@@ -311,7 +227,6 @@
           <w:color w:val="000000"/>
         </w:rPr>
       </w:pPr>
-      <w:commentRangeStart w:id="3"/>
       <w:r>
         <w:rPr>
           <w:color w:val="000000"/>
@@ -319,23 +234,18 @@
         </w:rPr>
         <w:t xml:space="preserve">Together, Posit's open-source software and commercial software form a virtuous cycle. In most companies, a "customer" is someone who pays you. For us, the definition of a customer must include the open source community, with whom we exchange the currencies of attention, respect, and love. When we deliver value to our open source users, they will  likely bring our software into their professional environments, which opens up the possibility of commercial partnerships. To keep this cycle flowing, our open source developers must know and care about the integrations with proprietary solutions that matter to our enterprise customers. It also means that Posit's commercial teams consistently provide value to individuals who may never directly spend a dollar with us.</w:t>
       </w:r>
-      <w:commentRangeEnd w:id="3"/>
-      <w:r>
-        <w:commentReference w:id="3"/>
-      </w:r>
-      <w:r>
-        <w:rPr>
-          <w:rtl w:val="0"/>
-        </w:rPr>
-      </w:r>
-    </w:p>
-    <w:p>
-      <w:pPr>
-        <w:rPr>
-          <w:color w:val="000000"/>
-        </w:rPr>
-      </w:pPr>
-      <w:commentRangeStart w:id="4"/>
+      <w:r>
+        <w:rPr>
+          <w:rtl w:val="0"/>
+        </w:rPr>
+      </w:r>
+    </w:p>
+    <w:p>
+      <w:pPr>
+        <w:rPr>
+          <w:color w:val="000000"/>
+        </w:rPr>
+      </w:pPr>
       <w:r>
         <w:rPr>
           <w:color w:val="000000"/>
@@ -343,10 +253,6 @@
         </w:rPr>
         <w:t xml:space="preserve">Posit’s approach is not typical. Traditionally</w:t>
       </w:r>
-      <w:commentRangeEnd w:id="4"/>
-      <w:r>
-        <w:commentReference w:id="4"/>
-      </w:r>
       <w:r>
         <w:rPr>
           <w:color w:val="000000"/>
@@ -368,10 +274,6 @@
         </w:rPr>
         <w:t xml:space="preserve">As of May 2024, Posit is spending </w:t>
       </w:r>
-      <w:commentRangeStart w:id="5"/>
-      <w:commentRangeStart w:id="6"/>
-      <w:commentRangeStart w:id="7"/>
-      <w:commentRangeStart w:id="8"/>
       <w:r>
         <w:rPr>
           <w:color w:val="000000"/>
@@ -379,22 +281,6 @@
         </w:rPr>
         <w:t xml:space="preserve">~38</w:t>
       </w:r>
-      <w:commentRangeEnd w:id="5"/>
-      <w:r>
-        <w:commentReference w:id="5"/>
-      </w:r>
-      <w:commentRangeEnd w:id="6"/>
-      <w:r>
-        <w:commentReference w:id="6"/>
-      </w:r>
-      <w:commentRangeEnd w:id="7"/>
-      <w:r>
-        <w:commentReference w:id="7"/>
-      </w:r>
-      <w:commentRangeEnd w:id="8"/>
-      <w:r>
-        <w:commentReference w:id="8"/>
-      </w:r>
       <w:r>
         <w:rPr>
           <w:color w:val="000000"/>
@@ -402,28 +288,12 @@
         </w:rPr>
         <w:t xml:space="preserve">% of its engineering resources on open-source software development, and is leading contributions to over </w:t>
       </w:r>
-      <w:commentRangeStart w:id="9"/>
-      <w:commentRangeStart w:id="10"/>
-      <w:commentRangeStart w:id="11"/>
-      <w:r>
-        <w:rPr>
-          <w:color w:val="000000"/>
-          <w:highlight w:val="yellow"/>
-          <w:rtl w:val="0"/>
-        </w:rPr>
-        <w:t xml:space="preserve">[xx] </w:t>
-      </w:r>
-      <w:commentRangeEnd w:id="9"/>
-      <w:r>
-        <w:commentReference w:id="9"/>
-      </w:r>
-      <w:commentRangeEnd w:id="10"/>
-      <w:r>
-        <w:commentReference w:id="10"/>
-      </w:r>
-      <w:commentRangeEnd w:id="11"/>
-      <w:r>
-        <w:commentReference w:id="11"/>
+      <w:r>
+        <w:rPr>
+          <w:color w:val="000000"/>
+          <w:rtl w:val="0"/>
+        </w:rPr>
+        <w:t xml:space="preserve">350 </w:t>
       </w:r>
       <w:r>
         <w:rPr>
@@ -447,7 +317,7 @@
         <w:t xml:space="preserve">, and ProseMirror, as well as dozens of smaller projects via the Open Source Collective or directly on Github. Additional information about our products and company contributions for the past two years can be found in our </w:t>
       </w:r>
       <w:del w:author="Joe Cheng" w:id="0" w:date="2024-05-13T16:52:36Z">
-        <w:commentRangeStart w:id="12"/>
+        <w:commentRangeStart w:id="0"/>
         <w:r>
           <w:fldChar w:fldCharType="begin"/>
         </w:r>
@@ -470,9 +340,9 @@
         </w:r>
       </w:del>
       <w:ins w:author="Joe Cheng" w:id="0" w:date="2024-05-13T16:52:36Z">
-        <w:commentRangeEnd w:id="12"/>
+        <w:commentRangeEnd w:id="0"/>
         <w:r>
-          <w:commentReference w:id="12"/>
+          <w:commentReference w:id="0"/>
         </w:r>
         <w:r>
           <w:fldChar w:fldCharType="begin"/>
@@ -692,7 +562,7 @@
         </w:rPr>
         <w:t xml:space="preserve">— </w:t>
       </w:r>
-      <w:hyperlink r:id="rId10">
+      <w:hyperlink r:id="rId8">
         <w:r>
           <w:rPr>
             <w:color w:val="1155cc"/>
@@ -1285,7 +1155,7 @@
         </w:rPr>
         <w:t xml:space="preserve">Supporting  Python (via the </w:t>
       </w:r>
-      <w:hyperlink r:id="rId11">
+      <w:hyperlink r:id="rId9">
         <w:r>
           <w:rPr>
             <w:color w:val="1155cc"/>
@@ -1301,7 +1171,7 @@
         </w:rPr>
         <w:t xml:space="preserve"> package, RStudio language support), working with relational databases and data platforms such as Apache Spark (a cross-platform data frame compatibility via </w:t>
       </w:r>
-      <w:hyperlink r:id="rId12">
+      <w:hyperlink r:id="rId10">
         <w:r>
           <w:rPr>
             <w:color w:val="1155cc"/>
@@ -1381,7 +1251,7 @@
         </w:rPr>
         <w:t xml:space="preserve">In July 2022, </w:t>
       </w:r>
-      <w:hyperlink r:id="rId13">
+      <w:hyperlink r:id="rId11">
         <w:r>
           <w:rPr>
             <w:color w:val="1155cc"/>
@@ -1397,7 +1267,7 @@
         </w:rPr>
         <w:t xml:space="preserve"> the </w:t>
       </w:r>
-      <w:hyperlink r:id="rId14">
+      <w:hyperlink r:id="rId12">
         <w:r>
           <w:rPr>
             <w:color w:val="1155cc"/>
@@ -1413,7 +1283,7 @@
         </w:rPr>
         <w:t xml:space="preserve"> project, an open-source scientific and technical publishing system as a successor to the </w:t>
       </w:r>
-      <w:hyperlink r:id="rId15">
+      <w:hyperlink r:id="rId13">
         <w:r>
           <w:rPr>
             <w:color w:val="1155cc"/>
@@ -1440,7 +1310,7 @@
         </w:rPr>
         <w:t xml:space="preserve">Quarto allows users to choose from multiple computational engines (Knitr, Jupyter, and Observable), which makes it easy to use Quarto with R, Python, Julia, JavaScript and many other languages. It also allows users to author documents as plain text markdown or Jupyter Notebooks, and publish to numerous outputs such as HTML, PDF, MS Word, ePub and more. Finally, the community has already extended Quarto , as shown by the </w:t>
       </w:r>
-      <w:hyperlink r:id="rId16">
+      <w:hyperlink r:id="rId14">
         <w:r>
           <w:rPr>
             <w:color w:val="1155cc"/>
@@ -1530,7 +1400,7 @@
         </w:rPr>
         <w:t xml:space="preserve">Shiny applications can be shared with others via an open-source </w:t>
       </w:r>
-      <w:hyperlink r:id="rId17">
+      <w:hyperlink r:id="rId15">
         <w:r>
           <w:rPr>
             <w:color w:val="1155cc"/>
@@ -1546,7 +1416,7 @@
         </w:rPr>
         <w:t xml:space="preserve">, the hosted </w:t>
       </w:r>
-      <w:hyperlink r:id="rId18">
+      <w:hyperlink r:id="rId16">
         <w:r>
           <w:rPr>
             <w:color w:val="1155cc"/>
@@ -1562,7 +1432,7 @@
         </w:rPr>
         <w:t xml:space="preserve"> service, or with </w:t>
       </w:r>
-      <w:hyperlink r:id="rId19">
+      <w:hyperlink r:id="rId17">
         <w:r>
           <w:rPr>
             <w:color w:val="1155cc"/>
@@ -1578,7 +1448,7 @@
         </w:rPr>
         <w:t xml:space="preserve">. Shiny and related packages include shiny (</w:t>
       </w:r>
-      <w:hyperlink r:id="rId20">
+      <w:hyperlink r:id="rId18">
         <w:r>
           <w:rPr>
             <w:color w:val="1155cc"/>
@@ -1594,7 +1464,7 @@
         </w:rPr>
         <w:t xml:space="preserve">, </w:t>
       </w:r>
-      <w:hyperlink r:id="rId21">
+      <w:hyperlink r:id="rId19">
         <w:r>
           <w:rPr>
             <w:color w:val="1155cc"/>
@@ -1610,7 +1480,7 @@
         </w:rPr>
         <w:t xml:space="preserve">), </w:t>
       </w:r>
-      <w:hyperlink r:id="rId22">
+      <w:hyperlink r:id="rId20">
         <w:r>
           <w:rPr>
             <w:color w:val="1155cc"/>
@@ -1626,7 +1496,7 @@
         </w:rPr>
         <w:t xml:space="preserve">, </w:t>
       </w:r>
-      <w:hyperlink r:id="rId23">
+      <w:hyperlink r:id="rId21">
         <w:r>
           <w:rPr>
             <w:color w:val="1155cc"/>
@@ -1642,7 +1512,7 @@
         </w:rPr>
         <w:t xml:space="preserve">, </w:t>
       </w:r>
-      <w:hyperlink r:id="rId24">
+      <w:hyperlink r:id="rId22">
         <w:r>
           <w:rPr>
             <w:color w:val="1155cc"/>
@@ -1658,7 +1528,7 @@
         </w:rPr>
         <w:t xml:space="preserve">, </w:t>
       </w:r>
-      <w:hyperlink r:id="rId25">
+      <w:hyperlink r:id="rId23">
         <w:r>
           <w:rPr>
             <w:color w:val="1155cc"/>
@@ -1674,7 +1544,7 @@
         </w:rPr>
         <w:t xml:space="preserve">, </w:t>
       </w:r>
-      <w:hyperlink r:id="rId26">
+      <w:hyperlink r:id="rId24">
         <w:r>
           <w:rPr>
             <w:color w:val="1155cc"/>
@@ -1690,7 +1560,7 @@
         </w:rPr>
         <w:t xml:space="preserve">, and </w:t>
       </w:r>
-      <w:hyperlink r:id="rId27">
+      <w:hyperlink r:id="rId25">
         <w:r>
           <w:rPr>
             <w:color w:val="1155cc"/>
@@ -1723,16 +1593,16 @@
         </w:rPr>
         <w:t xml:space="preserve"> </w:t>
       </w:r>
-      <w:commentRangeStart w:id="13"/>
+      <w:commentRangeStart w:id="1"/>
       <w:r>
         <w:rPr>
           <w:rtl w:val="0"/>
         </w:rPr>
         <w:t xml:space="preserve">5</w:t>
       </w:r>
-      <w:commentRangeEnd w:id="13"/>
-      <w:r>
-        <w:commentReference w:id="13"/>
+      <w:commentRangeEnd w:id="1"/>
+      <w:r>
+        <w:commentReference w:id="1"/>
       </w:r>
       <w:r>
         <w:rPr>
@@ -1797,7 +1667,7 @@
         </w:rPr>
         <w:t xml:space="preserve">WIth the ubiquity of open source software in our daily lives, one area that most people don’t think about is ‘How do you distribute that software quickly and securely to the end user?’. To that end, Posit created </w:t>
       </w:r>
-      <w:hyperlink r:id="rId28">
+      <w:hyperlink r:id="rId26">
         <w:r>
           <w:rPr>
             <w:color w:val="1155cc"/>
@@ -1826,7 +1696,7 @@
         </w:rPr>
         <w:t xml:space="preserve">As part of our commitment to improving the quality and availability of open source software for all, Posit hosts a public instance of Posit Package Manager called </w:t>
       </w:r>
-      <w:hyperlink r:id="rId29">
+      <w:hyperlink r:id="rId27">
         <w:r>
           <w:rPr>
             <w:color w:val="1155cc"/>
@@ -1883,7 +1753,7 @@
         </w:rPr>
         <w:t xml:space="preserve">To that end, the </w:t>
       </w:r>
-      <w:hyperlink r:id="rId30">
+      <w:hyperlink r:id="rId28">
         <w:r>
           <w:rPr>
             <w:color w:val="1155cc"/>
@@ -1899,7 +1769,7 @@
         </w:rPr>
         <w:t xml:space="preserve"> and </w:t>
       </w:r>
-      <w:hyperlink r:id="rId31">
+      <w:hyperlink r:id="rId29">
         <w:r>
           <w:rPr>
             <w:color w:val="1155cc"/>
@@ -1959,7 +1829,7 @@
       <w:pPr>
         <w:rPr/>
       </w:pPr>
-      <w:hyperlink r:id="rId32">
+      <w:hyperlink r:id="rId30">
         <w:r>
           <w:rPr>
             <w:color w:val="1155cc"/>
@@ -2011,7 +1881,7 @@
       <w:pPr>
         <w:rPr/>
       </w:pPr>
-      <w:hyperlink r:id="rId33">
+      <w:hyperlink r:id="rId31">
         <w:r>
           <w:rPr>
             <w:color w:val="1155cc"/>
@@ -2051,16 +1921,31 @@
       </w:pPr>
       <w:bookmarkStart w:colFirst="0" w:colLast="0" w:name="_nd4e6be2kj3l" w:id="13"/>
       <w:bookmarkEnd w:id="13"/>
-      <w:commentRangeStart w:id="14"/>
+      <w:commentRangeStart w:id="2"/>
+      <w:commentRangeStart w:id="3"/>
+      <w:commentRangeStart w:id="4"/>
+      <w:commentRangeStart w:id="5"/>
       <w:r>
         <w:rPr>
           <w:rtl w:val="0"/>
         </w:rPr>
         <w:t xml:space="preserve">Plotnine</w:t>
       </w:r>
-      <w:commentRangeEnd w:id="14"/>
-      <w:r>
-        <w:commentReference w:id="14"/>
+      <w:commentRangeEnd w:id="2"/>
+      <w:r>
+        <w:commentReference w:id="2"/>
+      </w:r>
+      <w:commentRangeEnd w:id="3"/>
+      <w:r>
+        <w:commentReference w:id="3"/>
+      </w:r>
+      <w:commentRangeEnd w:id="4"/>
+      <w:r>
+        <w:commentReference w:id="4"/>
+      </w:r>
+      <w:commentRangeEnd w:id="5"/>
+      <w:r>
+        <w:commentReference w:id="5"/>
       </w:r>
       <w:r>
         <w:rPr>
@@ -2072,7 +1957,7 @@
       <w:pPr>
         <w:rPr/>
       </w:pPr>
-      <w:hyperlink r:id="rId34">
+      <w:hyperlink r:id="rId32">
         <w:r>
           <w:rPr>
             <w:color w:val="1155cc"/>
@@ -2088,7 +1973,7 @@
         </w:rPr>
         <w:t xml:space="preserve"> is an implementation of the grammar of graphics in Python, heavily influenced by ggplot2 in R. Built upon the ubiquitous </w:t>
       </w:r>
-      <w:hyperlink r:id="rId35">
+      <w:hyperlink r:id="rId33">
         <w:r>
           <w:rPr>
             <w:color w:val="1155cc"/>
@@ -2140,7 +2025,7 @@
       <w:pPr>
         <w:rPr/>
       </w:pPr>
-      <w:hyperlink r:id="rId36">
+      <w:hyperlink r:id="rId34">
         <w:r>
           <w:rPr>
             <w:color w:val="1155cc"/>
@@ -2156,7 +2041,7 @@
         </w:rPr>
         <w:t xml:space="preserve"> is a port of dplyr and other R libraries. It’s aim is to make data science faster through a consistent interface of verbs for working with real-world data: filter, arrange, select, mutate and summarize. Siuba supports several backends including pandas, </w:t>
       </w:r>
-      <w:hyperlink r:id="rId37">
+      <w:hyperlink r:id="rId35">
         <w:r>
           <w:rPr>
             <w:color w:val="1155cc"/>
@@ -2214,7 +2099,7 @@
       <w:pPr>
         <w:rPr/>
       </w:pPr>
-      <w:hyperlink r:id="rId38">
+      <w:hyperlink r:id="rId36">
         <w:r>
           <w:rPr>
             <w:color w:val="1155cc"/>
@@ -2307,7 +2192,7 @@
         </w:rPr>
         <w:t xml:space="preserve">The </w:t>
       </w:r>
-      <w:hyperlink r:id="rId39">
+      <w:hyperlink r:id="rId37">
         <w:r>
           <w:rPr>
             <w:color w:val="1155cc"/>
@@ -2405,7 +2290,7 @@
       <w:pPr>
         <w:rPr/>
       </w:pPr>
-      <w:hyperlink r:id="rId40">
+      <w:hyperlink r:id="rId38">
         <w:r>
           <w:rPr>
             <w:color w:val="1155cc"/>
@@ -2541,7 +2426,7 @@
         </w:rPr>
         <w:t xml:space="preserve">Connectivity packages include: </w:t>
       </w:r>
-      <w:hyperlink r:id="rId41">
+      <w:hyperlink r:id="rId39">
         <w:r>
           <w:rPr>
             <w:color w:val="1155cc"/>
@@ -2558,7 +2443,7 @@
         </w:rPr>
         <w:t xml:space="preserve">, </w:t>
       </w:r>
-      <w:hyperlink r:id="rId42">
+      <w:hyperlink r:id="rId40">
         <w:r>
           <w:rPr>
             <w:color w:val="1155cc"/>
@@ -2575,7 +2460,7 @@
         </w:rPr>
         <w:t xml:space="preserve">, </w:t>
       </w:r>
-      <w:hyperlink r:id="rId43">
+      <w:hyperlink r:id="rId41">
         <w:r>
           <w:rPr>
             <w:color w:val="1155cc"/>
@@ -2592,7 +2477,7 @@
         </w:rPr>
         <w:t xml:space="preserve">, </w:t>
       </w:r>
-      <w:hyperlink r:id="rId44">
+      <w:hyperlink r:id="rId42">
         <w:r>
           <w:rPr>
             <w:color w:val="1155cc"/>
@@ -2609,7 +2494,7 @@
         </w:rPr>
         <w:t xml:space="preserve">, and </w:t>
       </w:r>
-      <w:hyperlink r:id="rId45">
+      <w:hyperlink r:id="rId43">
         <w:r>
           <w:rPr>
             <w:color w:val="1155cc"/>
@@ -2728,14 +2613,11 @@
         </w:rPr>
         <w:t xml:space="preserve">There are currently </w:t>
       </w:r>
-      <w:commentRangeStart w:id="15"/>
-      <w:commentRangeStart w:id="16"/>
-      <w:r>
-        <w:rPr>
-          <w:highlight w:val="yellow"/>
-          <w:rtl w:val="0"/>
-        </w:rPr>
-        <w:t xml:space="preserve">111</w:t>
+      <w:r>
+        <w:rPr>
+          <w:rtl w:val="0"/>
+        </w:rPr>
+        <w:t xml:space="preserve">114</w:t>
       </w:r>
       <w:r>
         <w:rPr>
@@ -2743,21 +2625,13 @@
         </w:rPr>
         <w:t xml:space="preserve"> </w:t>
       </w:r>
-      <w:commentRangeEnd w:id="15"/>
-      <w:r>
-        <w:commentReference w:id="15"/>
-      </w:r>
-      <w:commentRangeEnd w:id="16"/>
-      <w:r>
-        <w:commentReference w:id="16"/>
-      </w:r>
       <w:r>
         <w:rPr>
           <w:rtl w:val="0"/>
         </w:rPr>
         <w:t xml:space="preserve">R-lib packages. Popular packages include </w:t>
       </w:r>
-      <w:hyperlink r:id="rId46">
+      <w:hyperlink r:id="rId44">
         <w:r>
           <w:rPr>
             <w:color w:val="1155cc"/>
@@ -2773,7 +2647,7 @@
         </w:rPr>
         <w:t xml:space="preserve">, </w:t>
       </w:r>
-      <w:hyperlink r:id="rId47">
+      <w:hyperlink r:id="rId45">
         <w:r>
           <w:rPr>
             <w:color w:val="1155cc"/>
@@ -2789,7 +2663,7 @@
         </w:rPr>
         <w:t xml:space="preserve">, </w:t>
       </w:r>
-      <w:hyperlink r:id="rId48">
+      <w:hyperlink r:id="rId46">
         <w:r>
           <w:rPr>
             <w:color w:val="1155cc"/>
@@ -2805,7 +2679,7 @@
         </w:rPr>
         <w:t xml:space="preserve">, </w:t>
       </w:r>
-      <w:hyperlink r:id="rId49">
+      <w:hyperlink r:id="rId47">
         <w:r>
           <w:rPr>
             <w:color w:val="1155cc"/>
@@ -2821,7 +2695,7 @@
         </w:rPr>
         <w:t xml:space="preserve"> and </w:t>
       </w:r>
-      <w:hyperlink r:id="rId50">
+      <w:hyperlink r:id="rId48">
         <w:r>
           <w:rPr>
             <w:color w:val="1155cc"/>
@@ -2934,7 +2808,7 @@
         </w:rPr>
         <w:t xml:space="preserve">The BLab Impact Assessment is composed of questions in five Impact Areas: Governance, Workers, Community, Environment, and Customers. Posit's assessment results are available to the public </w:t>
       </w:r>
-      <w:hyperlink r:id="rId51">
+      <w:hyperlink r:id="rId49">
         <w:r>
           <w:rPr>
             <w:rFonts w:ascii="Open Sans Light" w:cs="Open Sans Light" w:eastAsia="Open Sans Light" w:hAnsi="Open Sans Light"/>
@@ -4484,7 +4358,7 @@
 
 <file path=word/comments.xml><?xml version="1.0" encoding="utf-8"?>
 <w:comments xmlns:mc="http://schemas.openxmlformats.org/markup-compatibility/2006" xmlns:o="urn:schemas-microsoft-com:office:office" xmlns:r="http://schemas.openxmlformats.org/officeDocument/2006/relationships" xmlns:m="http://schemas.openxmlformats.org/officeDocument/2006/math" xmlns:v="urn:schemas-microsoft-com:vml" xmlns:wp="http://schemas.openxmlformats.org/drawingml/2006/wordprocessingDrawing" xmlns:w10="urn:schemas-microsoft-com:office:word" xmlns:w="http://schemas.openxmlformats.org/wordprocessingml/2006/main" xmlns:wne="http://schemas.microsoft.com/office/word/2006/wordml" xmlns:sl="http://schemas.openxmlformats.org/schemaLibrary/2006/main" xmlns:a="http://schemas.openxmlformats.org/drawingml/2006/main" xmlns:pic="http://schemas.openxmlformats.org/drawingml/2006/picture" xmlns:c="http://schemas.openxmlformats.org/drawingml/2006/chart" xmlns:lc="http://schemas.openxmlformats.org/drawingml/2006/lockedCanvas" xmlns:dgm="http://schemas.openxmlformats.org/drawingml/2006/diagram" xmlns:wps="http://schemas.microsoft.com/office/word/2010/wordprocessingShape" xmlns:wpg="http://schemas.microsoft.com/office/word/2010/wordprocessingGroup" xmlns:w14="http://schemas.microsoft.com/office/word/2010/wordml" xmlns:w15="http://schemas.microsoft.com/office/word/2012/wordml">
-  <w:comment w:author="Joe Cheng" w:id="12" w:date="2024-05-13T16:52:52Z">
+  <w:comment w:author="Joe Cheng" w:id="0" w:date="2024-05-13T16:52:52Z">
     <w:p>
       <w:pPr>
         <w:keepNext w:val="0"/>
@@ -4535,7 +4409,7 @@
       </w:r>
     </w:p>
   </w:comment>
-  <w:comment w:author="Joe Cheng" w:id="4" w:date="2024-05-13T16:49:01Z">
+  <w:comment w:author="Joe Cheng" w:id="2" w:date="2024-05-13T17:00:18Z">
     <w:p>
       <w:pPr>
         <w:keepNext w:val="0"/>
@@ -4582,11 +4456,11 @@
           <w:vertAlign w:val="baseline"/>
           <w:rtl w:val="0"/>
         </w:rPr>
-        <w:t xml:space="preserve">I wonder if this still resonates in 2024 (that betting on open source makes us atypical)</w:t>
+        <w:t xml:space="preserve">Is it cool for us to take credit for Plotnine and Siuba as Posit software projects? Do we need to distinguish between ones that we originated (or have sponsored for most of their existence, like webR) and ones like these that gained traction before we entered the picture? (Primarily wondering whether it will rub Hassan and Michael the wrong way.)</w:t>
       </w:r>
     </w:p>
   </w:comment>
-  <w:comment w:author="Joe Cheng" w:id="14" w:date="2024-05-13T17:00:18Z">
+  <w:comment w:author="Jen Hecht" w:id="3" w:date="2024-05-25T00:02:54Z">
     <w:p>
       <w:pPr>
         <w:keepNext w:val="0"/>
@@ -4633,11 +4507,11 @@
           <w:vertAlign w:val="baseline"/>
           <w:rtl w:val="0"/>
         </w:rPr>
-        <w:t xml:space="preserve">Is it cool for us to take credit for Plotnine and Siuba as Posit software projects? Do we need to distinguish between ones that we originated (or have sponsored for most of their existence, like webR) and ones like these that gained traction before we entered the picture? (Primarily wondering whether it will rub Hassan and Michael the wrong way.)</w:t>
+        <w:t xml:space="preserve">@randy.zwitch@posit.co @hadley@posit.co</w:t>
       </w:r>
     </w:p>
   </w:comment>
-  <w:comment w:author="Jen Hecht" w:id="9" w:date="2024-05-09T22:13:34Z">
+  <w:comment w:author="Randy Zwitch" w:id="4" w:date="2024-05-28T12:55:45Z">
     <w:p>
       <w:pPr>
         <w:keepNext w:val="0"/>
@@ -4684,9 +4558,11 @@
           <w:vertAlign w:val="baseline"/>
           <w:rtl w:val="0"/>
         </w:rPr>
-        <w:t xml:space="preserve">@hadley@posit.co and @randy.zwitch@posit.co </w:t>
-      </w:r>
-    </w:p>
+        <w:t xml:space="preserve">I sent a message to Hassan and Michael, I'll let everyone know what their decision is</w:t>
+      </w:r>
+    </w:p>
+  </w:comment>
+  <w:comment w:author="Randy Zwitch" w:id="5" w:date="2024-05-28T13:10:17Z">
     <w:p>
       <w:pPr>
         <w:keepNext w:val="0"/>
@@ -4733,9 +4609,11 @@
           <w:vertAlign w:val="baseline"/>
           <w:rtl w:val="0"/>
         </w:rPr>
-        <w:t xml:space="preserve">Did we come up with the right number here? I know we discussed but can't remember where this landed.</w:t>
-      </w:r>
-    </w:p>
+        <w:t xml:space="preserve">Hassan and Michael are fine including Plotnine and siuba as-is (I sent them the PDF to review)</w:t>
+      </w:r>
+    </w:p>
+  </w:comment>
+  <w:comment w:author="Joe Cheng" w:id="1" w:date="2024-05-13T16:56:38Z">
     <w:p>
       <w:pPr>
         <w:keepNext w:val="0"/>
@@ -4782,1075 +4660,7 @@
           <w:vertAlign w:val="baseline"/>
           <w:rtl w:val="0"/>
         </w:rPr>
-        <w:t xml:space="preserve">_Assigned to hadley@posit.co_</w:t>
-      </w:r>
-    </w:p>
-  </w:comment>
-  <w:comment w:author="Hadley Wickham" w:id="10" w:date="2024-05-10T17:38:44Z">
-    <w:p>
-      <w:pPr>
-        <w:keepNext w:val="0"/>
-        <w:keepLines w:val="0"/>
-        <w:pageBreakBefore w:val="0"/>
-        <w:widowControl w:val="0"/>
-        <w:pBdr>
-          <w:top w:space="0" w:sz="0" w:val="nil"/>
-          <w:left w:space="0" w:sz="0" w:val="nil"/>
-          <w:bottom w:space="0" w:sz="0" w:val="nil"/>
-          <w:right w:space="0" w:sz="0" w:val="nil"/>
-          <w:between w:space="0" w:sz="0" w:val="nil"/>
-        </w:pBdr>
-        <w:shd w:fill="auto" w:val="clear"/>
-        <w:spacing w:after="0" w:before="0" w:line="240" w:lineRule="auto"/>
-        <w:ind w:left="0" w:right="0" w:firstLine="0"/>
-        <w:jc w:val="left"/>
-        <w:rPr>
-          <w:rFonts w:ascii="Arial" w:cs="Arial" w:eastAsia="Arial" w:hAnsi="Arial"/>
-          <w:b w:val="0"/>
-          <w:i w:val="0"/>
-          <w:smallCaps w:val="0"/>
-          <w:strike w:val="0"/>
-          <w:color w:val="000000"/>
-          <w:sz w:val="22"/>
-          <w:szCs w:val="22"/>
-          <w:u w:val="none"/>
-          <w:shd w:fill="auto" w:val="clear"/>
-          <w:vertAlign w:val="baseline"/>
-        </w:rPr>
-      </w:pPr>
-      <w:r>
-        <w:rPr>
-          <w:rFonts w:ascii="Arial" w:cs="Arial" w:eastAsia="Arial" w:hAnsi="Arial"/>
-          <w:b w:val="0"/>
-          <w:i w:val="0"/>
-          <w:smallCaps w:val="0"/>
-          <w:strike w:val="0"/>
-          <w:color w:val="000000"/>
-          <w:sz w:val="22"/>
-          <w:szCs w:val="22"/>
-          <w:u w:val="none"/>
-          <w:shd w:fill="auto" w:val="clear"/>
-          <w:vertAlign w:val="baseline"/>
-          <w:rtl w:val="0"/>
-        </w:rPr>
-        <w:t xml:space="preserve">I'd feel confident saying over 200</w:t>
-      </w:r>
-    </w:p>
-  </w:comment>
-  <w:comment w:author="Hadley Wickham" w:id="11" w:date="2024-05-10T17:40:13Z">
-    <w:p>
-      <w:pPr>
-        <w:keepNext w:val="0"/>
-        <w:keepLines w:val="0"/>
-        <w:pageBreakBefore w:val="0"/>
-        <w:widowControl w:val="0"/>
-        <w:pBdr>
-          <w:top w:space="0" w:sz="0" w:val="nil"/>
-          <w:left w:space="0" w:sz="0" w:val="nil"/>
-          <w:bottom w:space="0" w:sz="0" w:val="nil"/>
-          <w:right w:space="0" w:sz="0" w:val="nil"/>
-          <w:between w:space="0" w:sz="0" w:val="nil"/>
-        </w:pBdr>
-        <w:shd w:fill="auto" w:val="clear"/>
-        <w:spacing w:after="0" w:before="0" w:line="240" w:lineRule="auto"/>
-        <w:ind w:left="0" w:right="0" w:firstLine="0"/>
-        <w:jc w:val="left"/>
-        <w:rPr>
-          <w:rFonts w:ascii="Arial" w:cs="Arial" w:eastAsia="Arial" w:hAnsi="Arial"/>
-          <w:b w:val="0"/>
-          <w:i w:val="0"/>
-          <w:smallCaps w:val="0"/>
-          <w:strike w:val="0"/>
-          <w:color w:val="000000"/>
-          <w:sz w:val="22"/>
-          <w:szCs w:val="22"/>
-          <w:u w:val="none"/>
-          <w:shd w:fill="auto" w:val="clear"/>
-          <w:vertAlign w:val="baseline"/>
-        </w:rPr>
-      </w:pPr>
-      <w:r>
-        <w:rPr>
-          <w:rFonts w:ascii="Arial" w:cs="Arial" w:eastAsia="Arial" w:hAnsi="Arial"/>
-          <w:b w:val="0"/>
-          <w:i w:val="0"/>
-          <w:smallCaps w:val="0"/>
-          <w:strike w:val="0"/>
-          <w:color w:val="000000"/>
-          <w:sz w:val="22"/>
-          <w:szCs w:val="22"/>
-          <w:u w:val="none"/>
-          <w:shd w:fill="auto" w:val="clear"/>
-          <w:vertAlign w:val="baseline"/>
-          <w:rtl w:val="0"/>
-        </w:rPr>
-        <w:t xml:space="preserve">Oh but we said 320 last time. So I'd suggest we just keep it at that. Or bump it to 350 since I'm sure we've contributed to at least 30 projects in the last two years</w:t>
-      </w:r>
-    </w:p>
-  </w:comment>
-  <w:comment w:author="Tareef Kawaf" w:id="5" w:date="2024-05-10T10:53:30Z">
-    <w:p>
-      <w:pPr>
-        <w:keepNext w:val="0"/>
-        <w:keepLines w:val="0"/>
-        <w:pageBreakBefore w:val="0"/>
-        <w:widowControl w:val="0"/>
-        <w:pBdr>
-          <w:top w:space="0" w:sz="0" w:val="nil"/>
-          <w:left w:space="0" w:sz="0" w:val="nil"/>
-          <w:bottom w:space="0" w:sz="0" w:val="nil"/>
-          <w:right w:space="0" w:sz="0" w:val="nil"/>
-          <w:between w:space="0" w:sz="0" w:val="nil"/>
-        </w:pBdr>
-        <w:shd w:fill="auto" w:val="clear"/>
-        <w:spacing w:after="0" w:before="0" w:line="240" w:lineRule="auto"/>
-        <w:ind w:left="0" w:right="0" w:firstLine="0"/>
-        <w:jc w:val="left"/>
-        <w:rPr>
-          <w:rFonts w:ascii="Arial" w:cs="Arial" w:eastAsia="Arial" w:hAnsi="Arial"/>
-          <w:b w:val="0"/>
-          <w:i w:val="0"/>
-          <w:smallCaps w:val="0"/>
-          <w:strike w:val="0"/>
-          <w:color w:val="000000"/>
-          <w:sz w:val="22"/>
-          <w:szCs w:val="22"/>
-          <w:u w:val="none"/>
-          <w:shd w:fill="auto" w:val="clear"/>
-          <w:vertAlign w:val="baseline"/>
-        </w:rPr>
-      </w:pPr>
-      <w:r>
-        <w:rPr>
-          <w:rFonts w:ascii="Arial" w:cs="Arial" w:eastAsia="Arial" w:hAnsi="Arial"/>
-          <w:b w:val="0"/>
-          <w:i w:val="0"/>
-          <w:smallCaps w:val="0"/>
-          <w:strike w:val="0"/>
-          <w:color w:val="000000"/>
-          <w:sz w:val="22"/>
-          <w:szCs w:val="22"/>
-          <w:u w:val="none"/>
-          <w:shd w:fill="auto" w:val="clear"/>
-          <w:vertAlign w:val="baseline"/>
-          <w:rtl w:val="0"/>
-        </w:rPr>
-        <w:t xml:space="preserve">Is this dip coming because of the number of developers moving to support Positron? Are we counting Positron as open source or not?</w:t>
-      </w:r>
-    </w:p>
-  </w:comment>
-  <w:comment w:author="Hadley Wickham" w:id="6" w:date="2024-05-10T17:39:10Z">
-    <w:p>
-      <w:pPr>
-        <w:keepNext w:val="0"/>
-        <w:keepLines w:val="0"/>
-        <w:pageBreakBefore w:val="0"/>
-        <w:widowControl w:val="0"/>
-        <w:pBdr>
-          <w:top w:space="0" w:sz="0" w:val="nil"/>
-          <w:left w:space="0" w:sz="0" w:val="nil"/>
-          <w:bottom w:space="0" w:sz="0" w:val="nil"/>
-          <w:right w:space="0" w:sz="0" w:val="nil"/>
-          <w:between w:space="0" w:sz="0" w:val="nil"/>
-        </w:pBdr>
-        <w:shd w:fill="auto" w:val="clear"/>
-        <w:spacing w:after="0" w:before="0" w:line="240" w:lineRule="auto"/>
-        <w:ind w:left="0" w:right="0" w:firstLine="0"/>
-        <w:jc w:val="left"/>
-        <w:rPr>
-          <w:rFonts w:ascii="Arial" w:cs="Arial" w:eastAsia="Arial" w:hAnsi="Arial"/>
-          <w:b w:val="0"/>
-          <w:i w:val="0"/>
-          <w:smallCaps w:val="0"/>
-          <w:strike w:val="0"/>
-          <w:color w:val="000000"/>
-          <w:sz w:val="22"/>
-          <w:szCs w:val="22"/>
-          <w:u w:val="none"/>
-          <w:shd w:fill="auto" w:val="clear"/>
-          <w:vertAlign w:val="baseline"/>
-        </w:rPr>
-      </w:pPr>
-      <w:r>
-        <w:rPr>
-          <w:rFonts w:ascii="Arial" w:cs="Arial" w:eastAsia="Arial" w:hAnsi="Arial"/>
-          <w:b w:val="0"/>
-          <w:i w:val="0"/>
-          <w:smallCaps w:val="0"/>
-          <w:strike w:val="0"/>
-          <w:color w:val="000000"/>
-          <w:sz w:val="22"/>
-          <w:szCs w:val="22"/>
-          <w:u w:val="none"/>
-          <w:shd w:fill="auto" w:val="clear"/>
-          <w:vertAlign w:val="baseline"/>
-          <w:rtl w:val="0"/>
-        </w:rPr>
-        <w:t xml:space="preserve">We did count positron as open source</w:t>
-      </w:r>
-    </w:p>
-  </w:comment>
-  <w:comment w:author="Hadley Wickham" w:id="7" w:date="2024-05-10T17:39:53Z">
-    <w:p>
-      <w:pPr>
-        <w:keepNext w:val="0"/>
-        <w:keepLines w:val="0"/>
-        <w:pageBreakBefore w:val="0"/>
-        <w:widowControl w:val="0"/>
-        <w:pBdr>
-          <w:top w:space="0" w:sz="0" w:val="nil"/>
-          <w:left w:space="0" w:sz="0" w:val="nil"/>
-          <w:bottom w:space="0" w:sz="0" w:val="nil"/>
-          <w:right w:space="0" w:sz="0" w:val="nil"/>
-          <w:between w:space="0" w:sz="0" w:val="nil"/>
-        </w:pBdr>
-        <w:shd w:fill="auto" w:val="clear"/>
-        <w:spacing w:after="0" w:before="0" w:line="240" w:lineRule="auto"/>
-        <w:ind w:left="0" w:right="0" w:firstLine="0"/>
-        <w:jc w:val="left"/>
-        <w:rPr>
-          <w:rFonts w:ascii="Arial" w:cs="Arial" w:eastAsia="Arial" w:hAnsi="Arial"/>
-          <w:b w:val="0"/>
-          <w:i w:val="0"/>
-          <w:smallCaps w:val="0"/>
-          <w:strike w:val="0"/>
-          <w:color w:val="000000"/>
-          <w:sz w:val="22"/>
-          <w:szCs w:val="22"/>
-          <w:u w:val="none"/>
-          <w:shd w:fill="auto" w:val="clear"/>
-          <w:vertAlign w:val="baseline"/>
-        </w:rPr>
-      </w:pPr>
-      <w:r>
-        <w:rPr>
-          <w:rFonts w:ascii="Arial" w:cs="Arial" w:eastAsia="Arial" w:hAnsi="Arial"/>
-          <w:b w:val="0"/>
-          <w:i w:val="0"/>
-          <w:smallCaps w:val="0"/>
-          <w:strike w:val="0"/>
-          <w:color w:val="000000"/>
-          <w:sz w:val="22"/>
-          <w:szCs w:val="22"/>
-          <w:u w:val="none"/>
-          <w:shd w:fill="auto" w:val="clear"/>
-          <w:vertAlign w:val="baseline"/>
-          <w:rtl w:val="0"/>
-        </w:rPr>
-        <w:t xml:space="preserve">I don't think it's a dip, just that we were a bit more precise with counting this year</w:t>
-      </w:r>
-    </w:p>
-  </w:comment>
-  <w:comment w:author="Tareef Kawaf" w:id="8" w:date="2024-05-10T21:16:30Z">
-    <w:p>
-      <w:pPr>
-        <w:keepNext w:val="0"/>
-        <w:keepLines w:val="0"/>
-        <w:pageBreakBefore w:val="0"/>
-        <w:widowControl w:val="0"/>
-        <w:pBdr>
-          <w:top w:space="0" w:sz="0" w:val="nil"/>
-          <w:left w:space="0" w:sz="0" w:val="nil"/>
-          <w:bottom w:space="0" w:sz="0" w:val="nil"/>
-          <w:right w:space="0" w:sz="0" w:val="nil"/>
-          <w:between w:space="0" w:sz="0" w:val="nil"/>
-        </w:pBdr>
-        <w:shd w:fill="auto" w:val="clear"/>
-        <w:spacing w:after="0" w:before="0" w:line="240" w:lineRule="auto"/>
-        <w:ind w:left="0" w:right="0" w:firstLine="0"/>
-        <w:jc w:val="left"/>
-        <w:rPr>
-          <w:rFonts w:ascii="Arial" w:cs="Arial" w:eastAsia="Arial" w:hAnsi="Arial"/>
-          <w:b w:val="0"/>
-          <w:i w:val="0"/>
-          <w:smallCaps w:val="0"/>
-          <w:strike w:val="0"/>
-          <w:color w:val="000000"/>
-          <w:sz w:val="22"/>
-          <w:szCs w:val="22"/>
-          <w:u w:val="none"/>
-          <w:shd w:fill="auto" w:val="clear"/>
-          <w:vertAlign w:val="baseline"/>
-        </w:rPr>
-      </w:pPr>
-      <w:r>
-        <w:rPr>
-          <w:rFonts w:ascii="Arial" w:cs="Arial" w:eastAsia="Arial" w:hAnsi="Arial"/>
-          <w:b w:val="0"/>
-          <w:i w:val="0"/>
-          <w:smallCaps w:val="0"/>
-          <w:strike w:val="0"/>
-          <w:color w:val="000000"/>
-          <w:sz w:val="22"/>
-          <w:szCs w:val="22"/>
-          <w:u w:val="none"/>
-          <w:shd w:fill="auto" w:val="clear"/>
-          <w:vertAlign w:val="baseline"/>
-          <w:rtl w:val="0"/>
-        </w:rPr>
-        <w:t xml:space="preserve">Fair enough.  Thanks.</w:t>
-      </w:r>
-    </w:p>
-  </w:comment>
-  <w:comment w:author="Joe Cheng" w:id="13" w:date="2024-05-13T16:56:38Z">
-    <w:p>
-      <w:pPr>
-        <w:keepNext w:val="0"/>
-        <w:keepLines w:val="0"/>
-        <w:pageBreakBefore w:val="0"/>
-        <w:widowControl w:val="0"/>
-        <w:pBdr>
-          <w:top w:space="0" w:sz="0" w:val="nil"/>
-          <w:left w:space="0" w:sz="0" w:val="nil"/>
-          <w:bottom w:space="0" w:sz="0" w:val="nil"/>
-          <w:right w:space="0" w:sz="0" w:val="nil"/>
-          <w:between w:space="0" w:sz="0" w:val="nil"/>
-        </w:pBdr>
-        <w:shd w:fill="auto" w:val="clear"/>
-        <w:spacing w:after="0" w:before="0" w:line="240" w:lineRule="auto"/>
-        <w:ind w:left="0" w:right="0" w:firstLine="0"/>
-        <w:jc w:val="left"/>
-        <w:rPr>
-          <w:rFonts w:ascii="Arial" w:cs="Arial" w:eastAsia="Arial" w:hAnsi="Arial"/>
-          <w:b w:val="0"/>
-          <w:i w:val="0"/>
-          <w:smallCaps w:val="0"/>
-          <w:strike w:val="0"/>
-          <w:color w:val="000000"/>
-          <w:sz w:val="22"/>
-          <w:szCs w:val="22"/>
-          <w:u w:val="none"/>
-          <w:shd w:fill="auto" w:val="clear"/>
-          <w:vertAlign w:val="baseline"/>
-        </w:rPr>
-      </w:pPr>
-      <w:r>
-        <w:rPr>
-          <w:rFonts w:ascii="Arial" w:cs="Arial" w:eastAsia="Arial" w:hAnsi="Arial"/>
-          <w:b w:val="0"/>
-          <w:i w:val="0"/>
-          <w:smallCaps w:val="0"/>
-          <w:strike w:val="0"/>
-          <w:color w:val="000000"/>
-          <w:sz w:val="22"/>
-          <w:szCs w:val="22"/>
-          <w:u w:val="none"/>
-          <w:shd w:fill="auto" w:val="clear"/>
-          <w:vertAlign w:val="baseline"/>
-          <w:rtl w:val="0"/>
-        </w:rPr>
         <w:t xml:space="preserve">5 engineers including myself but we could reasonably include Greg (design) and Karan (QA) as well</w:t>
-      </w:r>
-    </w:p>
-  </w:comment>
-  <w:comment w:author="Jen Hecht" w:id="15" w:date="2024-05-09T22:04:05Z">
-    <w:p>
-      <w:pPr>
-        <w:keepNext w:val="0"/>
-        <w:keepLines w:val="0"/>
-        <w:pageBreakBefore w:val="0"/>
-        <w:widowControl w:val="0"/>
-        <w:pBdr>
-          <w:top w:space="0" w:sz="0" w:val="nil"/>
-          <w:left w:space="0" w:sz="0" w:val="nil"/>
-          <w:bottom w:space="0" w:sz="0" w:val="nil"/>
-          <w:right w:space="0" w:sz="0" w:val="nil"/>
-          <w:between w:space="0" w:sz="0" w:val="nil"/>
-        </w:pBdr>
-        <w:shd w:fill="auto" w:val="clear"/>
-        <w:spacing w:after="0" w:before="0" w:line="240" w:lineRule="auto"/>
-        <w:ind w:left="0" w:right="0" w:firstLine="0"/>
-        <w:jc w:val="left"/>
-        <w:rPr>
-          <w:rFonts w:ascii="Arial" w:cs="Arial" w:eastAsia="Arial" w:hAnsi="Arial"/>
-          <w:b w:val="0"/>
-          <w:i w:val="0"/>
-          <w:smallCaps w:val="0"/>
-          <w:strike w:val="0"/>
-          <w:color w:val="000000"/>
-          <w:sz w:val="22"/>
-          <w:szCs w:val="22"/>
-          <w:u w:val="none"/>
-          <w:shd w:fill="auto" w:val="clear"/>
-          <w:vertAlign w:val="baseline"/>
-        </w:rPr>
-      </w:pPr>
-      <w:r>
-        <w:rPr>
-          <w:rFonts w:ascii="Arial" w:cs="Arial" w:eastAsia="Arial" w:hAnsi="Arial"/>
-          <w:b w:val="0"/>
-          <w:i w:val="0"/>
-          <w:smallCaps w:val="0"/>
-          <w:strike w:val="0"/>
-          <w:color w:val="000000"/>
-          <w:sz w:val="22"/>
-          <w:szCs w:val="22"/>
-          <w:u w:val="none"/>
-          <w:shd w:fill="auto" w:val="clear"/>
-          <w:vertAlign w:val="baseline"/>
-          <w:rtl w:val="0"/>
-        </w:rPr>
-        <w:t xml:space="preserve">@hadley@posit.co , is this correct?</w:t>
-      </w:r>
-    </w:p>
-    <w:p>
-      <w:pPr>
-        <w:keepNext w:val="0"/>
-        <w:keepLines w:val="0"/>
-        <w:pageBreakBefore w:val="0"/>
-        <w:widowControl w:val="0"/>
-        <w:pBdr>
-          <w:top w:space="0" w:sz="0" w:val="nil"/>
-          <w:left w:space="0" w:sz="0" w:val="nil"/>
-          <w:bottom w:space="0" w:sz="0" w:val="nil"/>
-          <w:right w:space="0" w:sz="0" w:val="nil"/>
-          <w:between w:space="0" w:sz="0" w:val="nil"/>
-        </w:pBdr>
-        <w:shd w:fill="auto" w:val="clear"/>
-        <w:spacing w:after="0" w:before="0" w:line="240" w:lineRule="auto"/>
-        <w:ind w:left="0" w:right="0" w:firstLine="0"/>
-        <w:jc w:val="left"/>
-        <w:rPr>
-          <w:rFonts w:ascii="Arial" w:cs="Arial" w:eastAsia="Arial" w:hAnsi="Arial"/>
-          <w:b w:val="0"/>
-          <w:i w:val="0"/>
-          <w:smallCaps w:val="0"/>
-          <w:strike w:val="0"/>
-          <w:color w:val="000000"/>
-          <w:sz w:val="22"/>
-          <w:szCs w:val="22"/>
-          <w:u w:val="none"/>
-          <w:shd w:fill="auto" w:val="clear"/>
-          <w:vertAlign w:val="baseline"/>
-        </w:rPr>
-      </w:pPr>
-      <w:r>
-        <w:rPr>
-          <w:rFonts w:ascii="Arial" w:cs="Arial" w:eastAsia="Arial" w:hAnsi="Arial"/>
-          <w:b w:val="0"/>
-          <w:i w:val="0"/>
-          <w:smallCaps w:val="0"/>
-          <w:strike w:val="0"/>
-          <w:color w:val="000000"/>
-          <w:sz w:val="22"/>
-          <w:szCs w:val="22"/>
-          <w:u w:val="none"/>
-          <w:shd w:fill="auto" w:val="clear"/>
-          <w:vertAlign w:val="baseline"/>
-          <w:rtl w:val="0"/>
-        </w:rPr>
-        <w:t xml:space="preserve">_Assigned to hadley@posit.co_</w:t>
-      </w:r>
-    </w:p>
-  </w:comment>
-  <w:comment w:author="Hadley Wickham" w:id="16" w:date="2024-05-10T17:43:17Z">
-    <w:p>
-      <w:pPr>
-        <w:keepNext w:val="0"/>
-        <w:keepLines w:val="0"/>
-        <w:pageBreakBefore w:val="0"/>
-        <w:widowControl w:val="0"/>
-        <w:pBdr>
-          <w:top w:space="0" w:sz="0" w:val="nil"/>
-          <w:left w:space="0" w:sz="0" w:val="nil"/>
-          <w:bottom w:space="0" w:sz="0" w:val="nil"/>
-          <w:right w:space="0" w:sz="0" w:val="nil"/>
-          <w:between w:space="0" w:sz="0" w:val="nil"/>
-        </w:pBdr>
-        <w:shd w:fill="auto" w:val="clear"/>
-        <w:spacing w:after="0" w:before="0" w:line="240" w:lineRule="auto"/>
-        <w:ind w:left="0" w:right="0" w:firstLine="0"/>
-        <w:jc w:val="left"/>
-        <w:rPr>
-          <w:rFonts w:ascii="Arial" w:cs="Arial" w:eastAsia="Arial" w:hAnsi="Arial"/>
-          <w:b w:val="0"/>
-          <w:i w:val="0"/>
-          <w:smallCaps w:val="0"/>
-          <w:strike w:val="0"/>
-          <w:color w:val="000000"/>
-          <w:sz w:val="22"/>
-          <w:szCs w:val="22"/>
-          <w:u w:val="none"/>
-          <w:shd w:fill="auto" w:val="clear"/>
-          <w:vertAlign w:val="baseline"/>
-        </w:rPr>
-      </w:pPr>
-      <w:r>
-        <w:rPr>
-          <w:rFonts w:ascii="Arial" w:cs="Arial" w:eastAsia="Arial" w:hAnsi="Arial"/>
-          <w:b w:val="0"/>
-          <w:i w:val="0"/>
-          <w:smallCaps w:val="0"/>
-          <w:strike w:val="0"/>
-          <w:color w:val="000000"/>
-          <w:sz w:val="22"/>
-          <w:szCs w:val="22"/>
-          <w:u w:val="none"/>
-          <w:shd w:fill="auto" w:val="clear"/>
-          <w:vertAlign w:val="baseline"/>
-          <w:rtl w:val="0"/>
-        </w:rPr>
-        <w:t xml:space="preserve">Let's say 114.</w:t>
-      </w:r>
-    </w:p>
-    <w:p>
-      <w:pPr>
-        <w:keepNext w:val="0"/>
-        <w:keepLines w:val="0"/>
-        <w:pageBreakBefore w:val="0"/>
-        <w:widowControl w:val="0"/>
-        <w:pBdr>
-          <w:top w:space="0" w:sz="0" w:val="nil"/>
-          <w:left w:space="0" w:sz="0" w:val="nil"/>
-          <w:bottom w:space="0" w:sz="0" w:val="nil"/>
-          <w:right w:space="0" w:sz="0" w:val="nil"/>
-          <w:between w:space="0" w:sz="0" w:val="nil"/>
-        </w:pBdr>
-        <w:shd w:fill="auto" w:val="clear"/>
-        <w:spacing w:after="0" w:before="0" w:line="240" w:lineRule="auto"/>
-        <w:ind w:left="0" w:right="0" w:firstLine="0"/>
-        <w:jc w:val="left"/>
-        <w:rPr>
-          <w:rFonts w:ascii="Arial" w:cs="Arial" w:eastAsia="Arial" w:hAnsi="Arial"/>
-          <w:b w:val="0"/>
-          <w:i w:val="0"/>
-          <w:smallCaps w:val="0"/>
-          <w:strike w:val="0"/>
-          <w:color w:val="000000"/>
-          <w:sz w:val="22"/>
-          <w:szCs w:val="22"/>
-          <w:u w:val="none"/>
-          <w:shd w:fill="auto" w:val="clear"/>
-          <w:vertAlign w:val="baseline"/>
-        </w:rPr>
-      </w:pPr>
-      <w:r>
-        <w:rPr>
-          <w:rtl w:val="0"/>
-        </w:rPr>
-      </w:r>
-    </w:p>
-    <w:p>
-      <w:pPr>
-        <w:keepNext w:val="0"/>
-        <w:keepLines w:val="0"/>
-        <w:pageBreakBefore w:val="0"/>
-        <w:widowControl w:val="0"/>
-        <w:pBdr>
-          <w:top w:space="0" w:sz="0" w:val="nil"/>
-          <w:left w:space="0" w:sz="0" w:val="nil"/>
-          <w:bottom w:space="0" w:sz="0" w:val="nil"/>
-          <w:right w:space="0" w:sz="0" w:val="nil"/>
-          <w:between w:space="0" w:sz="0" w:val="nil"/>
-        </w:pBdr>
-        <w:shd w:fill="auto" w:val="clear"/>
-        <w:spacing w:after="0" w:before="0" w:line="240" w:lineRule="auto"/>
-        <w:ind w:left="0" w:right="0" w:firstLine="0"/>
-        <w:jc w:val="left"/>
-        <w:rPr>
-          <w:rFonts w:ascii="Arial" w:cs="Arial" w:eastAsia="Arial" w:hAnsi="Arial"/>
-          <w:b w:val="0"/>
-          <w:i w:val="0"/>
-          <w:smallCaps w:val="0"/>
-          <w:strike w:val="0"/>
-          <w:color w:val="000000"/>
-          <w:sz w:val="22"/>
-          <w:szCs w:val="22"/>
-          <w:u w:val="none"/>
-          <w:shd w:fill="auto" w:val="clear"/>
-          <w:vertAlign w:val="baseline"/>
-        </w:rPr>
-      </w:pPr>
-      <w:r>
-        <w:rPr>
-          <w:rFonts w:ascii="Arial" w:cs="Arial" w:eastAsia="Arial" w:hAnsi="Arial"/>
-          <w:b w:val="0"/>
-          <w:i w:val="0"/>
-          <w:smallCaps w:val="0"/>
-          <w:strike w:val="0"/>
-          <w:color w:val="000000"/>
-          <w:sz w:val="22"/>
-          <w:szCs w:val="22"/>
-          <w:u w:val="none"/>
-          <w:shd w:fill="auto" w:val="clear"/>
-          <w:vertAlign w:val="baseline"/>
-          <w:rtl w:val="0"/>
-        </w:rPr>
-        <w:t xml:space="preserve">@charlotte.wickham@posit.co I used this code: </w:t>
-      </w:r>
-    </w:p>
-    <w:p>
-      <w:pPr>
-        <w:keepNext w:val="0"/>
-        <w:keepLines w:val="0"/>
-        <w:pageBreakBefore w:val="0"/>
-        <w:widowControl w:val="0"/>
-        <w:pBdr>
-          <w:top w:space="0" w:sz="0" w:val="nil"/>
-          <w:left w:space="0" w:sz="0" w:val="nil"/>
-          <w:bottom w:space="0" w:sz="0" w:val="nil"/>
-          <w:right w:space="0" w:sz="0" w:val="nil"/>
-          <w:between w:space="0" w:sz="0" w:val="nil"/>
-        </w:pBdr>
-        <w:shd w:fill="auto" w:val="clear"/>
-        <w:spacing w:after="0" w:before="0" w:line="240" w:lineRule="auto"/>
-        <w:ind w:left="0" w:right="0" w:firstLine="0"/>
-        <w:jc w:val="left"/>
-        <w:rPr>
-          <w:rFonts w:ascii="Arial" w:cs="Arial" w:eastAsia="Arial" w:hAnsi="Arial"/>
-          <w:b w:val="0"/>
-          <w:i w:val="0"/>
-          <w:smallCaps w:val="0"/>
-          <w:strike w:val="0"/>
-          <w:color w:val="000000"/>
-          <w:sz w:val="22"/>
-          <w:szCs w:val="22"/>
-          <w:u w:val="none"/>
-          <w:shd w:fill="auto" w:val="clear"/>
-          <w:vertAlign w:val="baseline"/>
-        </w:rPr>
-      </w:pPr>
-      <w:r>
-        <w:rPr>
-          <w:rtl w:val="0"/>
-        </w:rPr>
-      </w:r>
-    </w:p>
-    <w:p>
-      <w:pPr>
-        <w:keepNext w:val="0"/>
-        <w:keepLines w:val="0"/>
-        <w:pageBreakBefore w:val="0"/>
-        <w:widowControl w:val="0"/>
-        <w:pBdr>
-          <w:top w:space="0" w:sz="0" w:val="nil"/>
-          <w:left w:space="0" w:sz="0" w:val="nil"/>
-          <w:bottom w:space="0" w:sz="0" w:val="nil"/>
-          <w:right w:space="0" w:sz="0" w:val="nil"/>
-          <w:between w:space="0" w:sz="0" w:val="nil"/>
-        </w:pBdr>
-        <w:shd w:fill="auto" w:val="clear"/>
-        <w:spacing w:after="0" w:before="0" w:line="240" w:lineRule="auto"/>
-        <w:ind w:left="0" w:right="0" w:firstLine="0"/>
-        <w:jc w:val="left"/>
-        <w:rPr>
-          <w:rFonts w:ascii="Arial" w:cs="Arial" w:eastAsia="Arial" w:hAnsi="Arial"/>
-          <w:b w:val="0"/>
-          <w:i w:val="0"/>
-          <w:smallCaps w:val="0"/>
-          <w:strike w:val="0"/>
-          <w:color w:val="000000"/>
-          <w:sz w:val="22"/>
-          <w:szCs w:val="22"/>
-          <w:u w:val="none"/>
-          <w:shd w:fill="auto" w:val="clear"/>
-          <w:vertAlign w:val="baseline"/>
-        </w:rPr>
-      </w:pPr>
-      <w:r>
-        <w:rPr>
-          <w:rFonts w:ascii="Arial" w:cs="Arial" w:eastAsia="Arial" w:hAnsi="Arial"/>
-          <w:b w:val="0"/>
-          <w:i w:val="0"/>
-          <w:smallCaps w:val="0"/>
-          <w:strike w:val="0"/>
-          <w:color w:val="000000"/>
-          <w:sz w:val="22"/>
-          <w:szCs w:val="22"/>
-          <w:u w:val="none"/>
-          <w:shd w:fill="auto" w:val="clear"/>
-          <w:vertAlign w:val="baseline"/>
-          <w:rtl w:val="0"/>
-        </w:rPr>
-        <w:t xml:space="preserve">repos_json &lt;- gh::gh("/orgs/{org}/repos", org = "r-lib", .limit = Inf)</w:t>
-      </w:r>
-    </w:p>
-    <w:p>
-      <w:pPr>
-        <w:keepNext w:val="0"/>
-        <w:keepLines w:val="0"/>
-        <w:pageBreakBefore w:val="0"/>
-        <w:widowControl w:val="0"/>
-        <w:pBdr>
-          <w:top w:space="0" w:sz="0" w:val="nil"/>
-          <w:left w:space="0" w:sz="0" w:val="nil"/>
-          <w:bottom w:space="0" w:sz="0" w:val="nil"/>
-          <w:right w:space="0" w:sz="0" w:val="nil"/>
-          <w:between w:space="0" w:sz="0" w:val="nil"/>
-        </w:pBdr>
-        <w:shd w:fill="auto" w:val="clear"/>
-        <w:spacing w:after="0" w:before="0" w:line="240" w:lineRule="auto"/>
-        <w:ind w:left="0" w:right="0" w:firstLine="0"/>
-        <w:jc w:val="left"/>
-        <w:rPr>
-          <w:rFonts w:ascii="Arial" w:cs="Arial" w:eastAsia="Arial" w:hAnsi="Arial"/>
-          <w:b w:val="0"/>
-          <w:i w:val="0"/>
-          <w:smallCaps w:val="0"/>
-          <w:strike w:val="0"/>
-          <w:color w:val="000000"/>
-          <w:sz w:val="22"/>
-          <w:szCs w:val="22"/>
-          <w:u w:val="none"/>
-          <w:shd w:fill="auto" w:val="clear"/>
-          <w:vertAlign w:val="baseline"/>
-        </w:rPr>
-      </w:pPr>
-      <w:r>
-        <w:rPr>
-          <w:rFonts w:ascii="Arial" w:cs="Arial" w:eastAsia="Arial" w:hAnsi="Arial"/>
-          <w:b w:val="0"/>
-          <w:i w:val="0"/>
-          <w:smallCaps w:val="0"/>
-          <w:strike w:val="0"/>
-          <w:color w:val="000000"/>
-          <w:sz w:val="22"/>
-          <w:szCs w:val="22"/>
-          <w:u w:val="none"/>
-          <w:shd w:fill="auto" w:val="clear"/>
-          <w:vertAlign w:val="baseline"/>
-          <w:rtl w:val="0"/>
-        </w:rPr>
-        <w:t xml:space="preserve">names &lt;- sapply(repos_json, "[[", "name")</w:t>
-      </w:r>
-    </w:p>
-    <w:p>
-      <w:pPr>
-        <w:keepNext w:val="0"/>
-        <w:keepLines w:val="0"/>
-        <w:pageBreakBefore w:val="0"/>
-        <w:widowControl w:val="0"/>
-        <w:pBdr>
-          <w:top w:space="0" w:sz="0" w:val="nil"/>
-          <w:left w:space="0" w:sz="0" w:val="nil"/>
-          <w:bottom w:space="0" w:sz="0" w:val="nil"/>
-          <w:right w:space="0" w:sz="0" w:val="nil"/>
-          <w:between w:space="0" w:sz="0" w:val="nil"/>
-        </w:pBdr>
-        <w:shd w:fill="auto" w:val="clear"/>
-        <w:spacing w:after="0" w:before="0" w:line="240" w:lineRule="auto"/>
-        <w:ind w:left="0" w:right="0" w:firstLine="0"/>
-        <w:jc w:val="left"/>
-        <w:rPr>
-          <w:rFonts w:ascii="Arial" w:cs="Arial" w:eastAsia="Arial" w:hAnsi="Arial"/>
-          <w:b w:val="0"/>
-          <w:i w:val="0"/>
-          <w:smallCaps w:val="0"/>
-          <w:strike w:val="0"/>
-          <w:color w:val="000000"/>
-          <w:sz w:val="22"/>
-          <w:szCs w:val="22"/>
-          <w:u w:val="none"/>
-          <w:shd w:fill="auto" w:val="clear"/>
-          <w:vertAlign w:val="baseline"/>
-        </w:rPr>
-      </w:pPr>
-      <w:r>
-        <w:rPr>
-          <w:rtl w:val="0"/>
-        </w:rPr>
-      </w:r>
-    </w:p>
-    <w:p>
-      <w:pPr>
-        <w:keepNext w:val="0"/>
-        <w:keepLines w:val="0"/>
-        <w:pageBreakBefore w:val="0"/>
-        <w:widowControl w:val="0"/>
-        <w:pBdr>
-          <w:top w:space="0" w:sz="0" w:val="nil"/>
-          <w:left w:space="0" w:sz="0" w:val="nil"/>
-          <w:bottom w:space="0" w:sz="0" w:val="nil"/>
-          <w:right w:space="0" w:sz="0" w:val="nil"/>
-          <w:between w:space="0" w:sz="0" w:val="nil"/>
-        </w:pBdr>
-        <w:shd w:fill="auto" w:val="clear"/>
-        <w:spacing w:after="0" w:before="0" w:line="240" w:lineRule="auto"/>
-        <w:ind w:left="0" w:right="0" w:firstLine="0"/>
-        <w:jc w:val="left"/>
-        <w:rPr>
-          <w:rFonts w:ascii="Arial" w:cs="Arial" w:eastAsia="Arial" w:hAnsi="Arial"/>
-          <w:b w:val="0"/>
-          <w:i w:val="0"/>
-          <w:smallCaps w:val="0"/>
-          <w:strike w:val="0"/>
-          <w:color w:val="000000"/>
-          <w:sz w:val="22"/>
-          <w:szCs w:val="22"/>
-          <w:u w:val="none"/>
-          <w:shd w:fill="auto" w:val="clear"/>
-          <w:vertAlign w:val="baseline"/>
-        </w:rPr>
-      </w:pPr>
-      <w:r>
-        <w:rPr>
-          <w:rFonts w:ascii="Arial" w:cs="Arial" w:eastAsia="Arial" w:hAnsi="Arial"/>
-          <w:b w:val="0"/>
-          <w:i w:val="0"/>
-          <w:smallCaps w:val="0"/>
-          <w:strike w:val="0"/>
-          <w:color w:val="000000"/>
-          <w:sz w:val="22"/>
-          <w:szCs w:val="22"/>
-          <w:u w:val="none"/>
-          <w:shd w:fill="auto" w:val="clear"/>
-          <w:vertAlign w:val="baseline"/>
-          <w:rtl w:val="0"/>
-        </w:rPr>
-        <w:t xml:space="preserve">length(intersect(names, rownames(available.packages())))</w:t>
-      </w:r>
-    </w:p>
-  </w:comment>
-  <w:comment w:author="Jen Hecht" w:id="0" w:date="2024-05-03T21:02:51Z">
-    <w:p>
-      <w:pPr>
-        <w:keepNext w:val="0"/>
-        <w:keepLines w:val="0"/>
-        <w:pageBreakBefore w:val="0"/>
-        <w:widowControl w:val="0"/>
-        <w:pBdr>
-          <w:top w:space="0" w:sz="0" w:val="nil"/>
-          <w:left w:space="0" w:sz="0" w:val="nil"/>
-          <w:bottom w:space="0" w:sz="0" w:val="nil"/>
-          <w:right w:space="0" w:sz="0" w:val="nil"/>
-          <w:between w:space="0" w:sz="0" w:val="nil"/>
-        </w:pBdr>
-        <w:shd w:fill="auto" w:val="clear"/>
-        <w:spacing w:after="0" w:before="0" w:line="240" w:lineRule="auto"/>
-        <w:ind w:left="0" w:right="0" w:firstLine="0"/>
-        <w:jc w:val="left"/>
-        <w:rPr>
-          <w:rFonts w:ascii="Arial" w:cs="Arial" w:eastAsia="Arial" w:hAnsi="Arial"/>
-          <w:b w:val="0"/>
-          <w:i w:val="0"/>
-          <w:smallCaps w:val="0"/>
-          <w:strike w:val="0"/>
-          <w:color w:val="000000"/>
-          <w:sz w:val="22"/>
-          <w:szCs w:val="22"/>
-          <w:u w:val="none"/>
-          <w:shd w:fill="auto" w:val="clear"/>
-          <w:vertAlign w:val="baseline"/>
-        </w:rPr>
-      </w:pPr>
-      <w:r>
-        <w:rPr>
-          <w:rFonts w:ascii="Arial" w:cs="Arial" w:eastAsia="Arial" w:hAnsi="Arial"/>
-          <w:b w:val="0"/>
-          <w:i w:val="0"/>
-          <w:smallCaps w:val="0"/>
-          <w:strike w:val="0"/>
-          <w:color w:val="000000"/>
-          <w:sz w:val="22"/>
-          <w:szCs w:val="22"/>
-          <w:u w:val="none"/>
-          <w:shd w:fill="auto" w:val="clear"/>
-          <w:vertAlign w:val="baseline"/>
-          <w:rtl w:val="0"/>
-        </w:rPr>
-        <w:t xml:space="preserve">when we take down our 2021 report from the website, we will want to archive in the same place as previous report downloads. Pdf version of this report can be found internally here: https://positpbc.atlassian.net/wiki/spaces/CORP/pages/223969331/PBC+Annual+Reports</w:t>
-      </w:r>
-    </w:p>
-  </w:comment>
-  <w:comment w:author="Charlotte Wickham" w:id="1" w:date="2024-05-08T20:22:28Z">
-    <w:p>
-      <w:pPr>
-        <w:keepNext w:val="0"/>
-        <w:keepLines w:val="0"/>
-        <w:pageBreakBefore w:val="0"/>
-        <w:widowControl w:val="0"/>
-        <w:pBdr>
-          <w:top w:space="0" w:sz="0" w:val="nil"/>
-          <w:left w:space="0" w:sz="0" w:val="nil"/>
-          <w:bottom w:space="0" w:sz="0" w:val="nil"/>
-          <w:right w:space="0" w:sz="0" w:val="nil"/>
-          <w:between w:space="0" w:sz="0" w:val="nil"/>
-        </w:pBdr>
-        <w:shd w:fill="auto" w:val="clear"/>
-        <w:spacing w:after="0" w:before="0" w:line="240" w:lineRule="auto"/>
-        <w:ind w:left="0" w:right="0" w:firstLine="0"/>
-        <w:jc w:val="left"/>
-        <w:rPr>
-          <w:rFonts w:ascii="Arial" w:cs="Arial" w:eastAsia="Arial" w:hAnsi="Arial"/>
-          <w:b w:val="0"/>
-          <w:i w:val="0"/>
-          <w:smallCaps w:val="0"/>
-          <w:strike w:val="0"/>
-          <w:color w:val="000000"/>
-          <w:sz w:val="22"/>
-          <w:szCs w:val="22"/>
-          <w:u w:val="none"/>
-          <w:shd w:fill="auto" w:val="clear"/>
-          <w:vertAlign w:val="baseline"/>
-        </w:rPr>
-      </w:pPr>
-      <w:r>
-        <w:rPr>
-          <w:rFonts w:ascii="Arial" w:cs="Arial" w:eastAsia="Arial" w:hAnsi="Arial"/>
-          <w:b w:val="0"/>
-          <w:i w:val="0"/>
-          <w:smallCaps w:val="0"/>
-          <w:strike w:val="0"/>
-          <w:color w:val="000000"/>
-          <w:sz w:val="22"/>
-          <w:szCs w:val="22"/>
-          <w:u w:val="none"/>
-          <w:shd w:fill="auto" w:val="clear"/>
-          <w:vertAlign w:val="baseline"/>
-          <w:rtl w:val="0"/>
-        </w:rPr>
-        <w:t xml:space="preserve">It looks like it already lives at a similar location: https://posit.co/wp-content/uploads/2022/09/RStudio-BenefitCorporation-2021-Annual-Report.pdf</w:t>
-      </w:r>
-    </w:p>
-    <w:p>
-      <w:pPr>
-        <w:keepNext w:val="0"/>
-        <w:keepLines w:val="0"/>
-        <w:pageBreakBefore w:val="0"/>
-        <w:widowControl w:val="0"/>
-        <w:pBdr>
-          <w:top w:space="0" w:sz="0" w:val="nil"/>
-          <w:left w:space="0" w:sz="0" w:val="nil"/>
-          <w:bottom w:space="0" w:sz="0" w:val="nil"/>
-          <w:right w:space="0" w:sz="0" w:val="nil"/>
-          <w:between w:space="0" w:sz="0" w:val="nil"/>
-        </w:pBdr>
-        <w:shd w:fill="auto" w:val="clear"/>
-        <w:spacing w:after="0" w:before="0" w:line="240" w:lineRule="auto"/>
-        <w:ind w:left="0" w:right="0" w:firstLine="0"/>
-        <w:jc w:val="left"/>
-        <w:rPr>
-          <w:rFonts w:ascii="Arial" w:cs="Arial" w:eastAsia="Arial" w:hAnsi="Arial"/>
-          <w:b w:val="0"/>
-          <w:i w:val="0"/>
-          <w:smallCaps w:val="0"/>
-          <w:strike w:val="0"/>
-          <w:color w:val="000000"/>
-          <w:sz w:val="22"/>
-          <w:szCs w:val="22"/>
-          <w:u w:val="none"/>
-          <w:shd w:fill="auto" w:val="clear"/>
-          <w:vertAlign w:val="baseline"/>
-        </w:rPr>
-      </w:pPr>
-      <w:r>
-        <w:rPr>
-          <w:rFonts w:ascii="Arial" w:cs="Arial" w:eastAsia="Arial" w:hAnsi="Arial"/>
-          <w:b w:val="0"/>
-          <w:i w:val="0"/>
-          <w:smallCaps w:val="0"/>
-          <w:strike w:val="0"/>
-          <w:color w:val="000000"/>
-          <w:sz w:val="22"/>
-          <w:szCs w:val="22"/>
-          <w:u w:val="none"/>
-          <w:shd w:fill="auto" w:val="clear"/>
-          <w:vertAlign w:val="baseline"/>
-          <w:rtl w:val="0"/>
-        </w:rPr>
-        <w:t xml:space="preserve">I'll add this link, and we just need to make sure it continues to live there.</w:t>
-      </w:r>
-    </w:p>
-  </w:comment>
-  <w:comment w:author="Hadley Wickham" w:id="2" w:date="2024-05-10T17:37:55Z">
-    <w:p>
-      <w:pPr>
-        <w:keepNext w:val="0"/>
-        <w:keepLines w:val="0"/>
-        <w:pageBreakBefore w:val="0"/>
-        <w:widowControl w:val="0"/>
-        <w:pBdr>
-          <w:top w:space="0" w:sz="0" w:val="nil"/>
-          <w:left w:space="0" w:sz="0" w:val="nil"/>
-          <w:bottom w:space="0" w:sz="0" w:val="nil"/>
-          <w:right w:space="0" w:sz="0" w:val="nil"/>
-          <w:between w:space="0" w:sz="0" w:val="nil"/>
-        </w:pBdr>
-        <w:shd w:fill="auto" w:val="clear"/>
-        <w:spacing w:after="0" w:before="0" w:line="240" w:lineRule="auto"/>
-        <w:ind w:left="0" w:right="0" w:firstLine="0"/>
-        <w:jc w:val="left"/>
-        <w:rPr>
-          <w:rFonts w:ascii="Arial" w:cs="Arial" w:eastAsia="Arial" w:hAnsi="Arial"/>
-          <w:b w:val="0"/>
-          <w:i w:val="0"/>
-          <w:smallCaps w:val="0"/>
-          <w:strike w:val="0"/>
-          <w:color w:val="000000"/>
-          <w:sz w:val="22"/>
-          <w:szCs w:val="22"/>
-          <w:u w:val="none"/>
-          <w:shd w:fill="auto" w:val="clear"/>
-          <w:vertAlign w:val="baseline"/>
-        </w:rPr>
-      </w:pPr>
-      <w:r>
-        <w:rPr>
-          <w:rFonts w:ascii="Arial" w:cs="Arial" w:eastAsia="Arial" w:hAnsi="Arial"/>
-          <w:b w:val="0"/>
-          <w:i w:val="0"/>
-          <w:smallCaps w:val="0"/>
-          <w:strike w:val="0"/>
-          <w:color w:val="000000"/>
-          <w:sz w:val="22"/>
-          <w:szCs w:val="22"/>
-          <w:u w:val="none"/>
-          <w:shd w:fill="auto" w:val="clear"/>
-          <w:vertAlign w:val="baseline"/>
-          <w:rtl w:val="0"/>
-        </w:rPr>
-        <w:t xml:space="preserve">IMO I think we could just drop this paragraph and have it only on the website. Then we can link to one page that has all the reports</w:t>
-      </w:r>
-    </w:p>
-  </w:comment>
-  <w:comment w:author="Tareef Kawaf" w:id="3" w:date="2024-05-10T10:51:19Z">
-    <w:p>
-      <w:pPr>
-        <w:keepNext w:val="0"/>
-        <w:keepLines w:val="0"/>
-        <w:pageBreakBefore w:val="0"/>
-        <w:widowControl w:val="0"/>
-        <w:pBdr>
-          <w:top w:space="0" w:sz="0" w:val="nil"/>
-          <w:left w:space="0" w:sz="0" w:val="nil"/>
-          <w:bottom w:space="0" w:sz="0" w:val="nil"/>
-          <w:right w:space="0" w:sz="0" w:val="nil"/>
-          <w:between w:space="0" w:sz="0" w:val="nil"/>
-        </w:pBdr>
-        <w:shd w:fill="auto" w:val="clear"/>
-        <w:spacing w:after="0" w:before="0" w:line="240" w:lineRule="auto"/>
-        <w:ind w:left="0" w:right="0" w:firstLine="0"/>
-        <w:jc w:val="left"/>
-        <w:rPr>
-          <w:rFonts w:ascii="Arial" w:cs="Arial" w:eastAsia="Arial" w:hAnsi="Arial"/>
-          <w:b w:val="0"/>
-          <w:i w:val="0"/>
-          <w:smallCaps w:val="0"/>
-          <w:strike w:val="0"/>
-          <w:color w:val="000000"/>
-          <w:sz w:val="22"/>
-          <w:szCs w:val="22"/>
-          <w:u w:val="none"/>
-          <w:shd w:fill="auto" w:val="clear"/>
-          <w:vertAlign w:val="baseline"/>
-        </w:rPr>
-      </w:pPr>
-      <w:r>
-        <w:rPr>
-          <w:rFonts w:ascii="Arial" w:cs="Arial" w:eastAsia="Arial" w:hAnsi="Arial"/>
-          <w:b w:val="0"/>
-          <w:i w:val="0"/>
-          <w:smallCaps w:val="0"/>
-          <w:strike w:val="0"/>
-          <w:color w:val="000000"/>
-          <w:sz w:val="22"/>
-          <w:szCs w:val="22"/>
-          <w:u w:val="none"/>
-          <w:shd w:fill="auto" w:val="clear"/>
-          <w:vertAlign w:val="baseline"/>
-          <w:rtl w:val="0"/>
-        </w:rPr>
-        <w:t xml:space="preserve">Although I love and believe in this, I am not sure if this is needed in the Annual report. This gets into how our business is architected and why we believe that open source is good for business.</w:t>
       </w:r>
     </w:p>
   </w:comment>

</xml_diff>